<commit_message>
Finish 4.2 and 4.3
</commit_message>
<xml_diff>
--- a/Lab3/Lab3.docx
+++ b/Lab3/Lab3.docx
@@ -33,6 +33,7 @@
       <w:r>
         <w:rPr>
           <w:rFonts w:ascii="Times New Roman" w:hAnsi="Times New Roman" w:cs="Times New Roman"/>
+          <w:noProof/>
           <w:sz w:val="24"/>
           <w:szCs w:val="24"/>
           <w:lang w:val="en-US"/>
@@ -61,7 +62,7 @@
                     <pic:cNvPicPr/>
                   </pic:nvPicPr>
                   <pic:blipFill>
-                    <a:blip r:embed="rId4">
+                    <a:blip r:embed="rId6">
                       <a:extLst>
                         <a:ext uri="{28A0092B-C50C-407E-A947-70E740481C1C}">
                           <a14:useLocalDpi xmlns:a14="http://schemas.microsoft.com/office/drawing/2010/main" val="0"/>
@@ -310,6 +311,7 @@
       <w:r>
         <w:rPr>
           <w:rFonts w:ascii="Times New Roman" w:hAnsi="Times New Roman" w:cs="Times New Roman"/>
+          <w:noProof/>
           <w:sz w:val="24"/>
           <w:szCs w:val="24"/>
           <w:lang w:val="en-US"/>
@@ -338,7 +340,7 @@
                     <pic:cNvPicPr/>
                   </pic:nvPicPr>
                   <pic:blipFill rotWithShape="1">
-                    <a:blip r:embed="rId5">
+                    <a:blip r:embed="rId7">
                       <a:extLst>
                         <a:ext uri="{28A0092B-C50C-407E-A947-70E740481C1C}">
                           <a14:useLocalDpi xmlns:a14="http://schemas.microsoft.com/office/drawing/2010/main" val="0"/>
@@ -512,6 +514,7 @@
       <w:r>
         <w:rPr>
           <w:rFonts w:ascii="Times New Roman" w:hAnsi="Times New Roman" w:cs="Times New Roman"/>
+          <w:noProof/>
           <w:sz w:val="24"/>
           <w:szCs w:val="24"/>
           <w:lang w:val="en-US"/>
@@ -540,7 +543,7 @@
                     <pic:cNvPicPr/>
                   </pic:nvPicPr>
                   <pic:blipFill rotWithShape="1">
-                    <a:blip r:embed="rId5">
+                    <a:blip r:embed="rId7">
                       <a:extLst>
                         <a:ext uri="{28A0092B-C50C-407E-A947-70E740481C1C}">
                           <a14:useLocalDpi xmlns:a14="http://schemas.microsoft.com/office/drawing/2010/main" val="0"/>
@@ -769,8 +772,4350 @@
           <w:lang w:val="ru-RU"/>
         </w:rPr>
       </w:pPr>
+      <w:r>
+        <w:rPr>
+          <w:rFonts w:ascii="Times New Roman" w:hAnsi="Times New Roman" w:cs="Times New Roman"/>
+          <w:sz w:val="24"/>
+          <w:szCs w:val="24"/>
+          <w:lang w:val="ru-RU"/>
+        </w:rPr>
+        <w:t>ЧАСТЬ 1</w:t>
+      </w:r>
+    </w:p>
+    <w:p>
+      <w:pPr>
+        <w:rPr>
+          <w:rFonts w:ascii="Times New Roman" w:hAnsi="Times New Roman" w:cs="Times New Roman"/>
+          <w:sz w:val="24"/>
+          <w:szCs w:val="24"/>
+          <w:lang w:val="ru-RU"/>
+        </w:rPr>
+      </w:pPr>
+      <w:r>
+        <w:rPr>
+          <w:rFonts w:ascii="Times New Roman" w:hAnsi="Times New Roman" w:cs="Times New Roman"/>
+          <w:sz w:val="24"/>
+          <w:szCs w:val="24"/>
+          <w:lang w:val="ru-RU"/>
+        </w:rPr>
+        <w:t>ШАГ 1</w:t>
+      </w:r>
+    </w:p>
+    <w:p>
+      <w:pPr>
+        <w:rPr>
+          <w:rFonts w:ascii="Times New Roman" w:hAnsi="Times New Roman" w:cs="Times New Roman"/>
+          <w:sz w:val="24"/>
+          <w:szCs w:val="24"/>
+          <w:lang w:val="ru-RU"/>
+        </w:rPr>
+      </w:pPr>
+      <w:r>
+        <w:rPr>
+          <w:rFonts w:ascii="Times New Roman" w:hAnsi="Times New Roman" w:cs="Times New Roman"/>
+          <w:sz w:val="24"/>
+          <w:szCs w:val="24"/>
+          <w:lang w:val="ru-BY"/>
+        </w:rPr>
+        <w:t>c.   Какое имя узла маршрутизатора?</w:t>
+      </w:r>
+      <w:r>
+        <w:rPr>
+          <w:rFonts w:ascii="Times New Roman" w:hAnsi="Times New Roman" w:cs="Times New Roman"/>
+          <w:sz w:val="24"/>
+          <w:szCs w:val="24"/>
+          <w:lang w:val="ru-RU"/>
+        </w:rPr>
+        <w:t xml:space="preserve"> – </w:t>
+      </w:r>
+      <w:r>
+        <w:rPr>
+          <w:rFonts w:ascii="Times New Roman" w:hAnsi="Times New Roman" w:cs="Times New Roman"/>
+          <w:sz w:val="24"/>
+          <w:szCs w:val="24"/>
+          <w:lang w:val="en-US"/>
+        </w:rPr>
+        <w:t>hostname</w:t>
+      </w:r>
+      <w:r>
+        <w:rPr>
+          <w:rFonts w:ascii="Times New Roman" w:hAnsi="Times New Roman" w:cs="Times New Roman"/>
+          <w:sz w:val="24"/>
+          <w:szCs w:val="24"/>
+          <w:lang w:val="ru-RU"/>
+        </w:rPr>
+        <w:t xml:space="preserve"> </w:t>
+      </w:r>
+      <w:r>
+        <w:rPr>
+          <w:rFonts w:ascii="Times New Roman" w:hAnsi="Times New Roman" w:cs="Times New Roman"/>
+          <w:sz w:val="24"/>
+          <w:szCs w:val="24"/>
+          <w:lang w:val="en-US"/>
+        </w:rPr>
+        <w:t>Router</w:t>
+      </w:r>
+    </w:p>
+    <w:p>
+      <w:pPr>
+        <w:rPr>
+          <w:rFonts w:ascii="Times New Roman" w:hAnsi="Times New Roman" w:cs="Times New Roman"/>
+          <w:sz w:val="24"/>
+          <w:szCs w:val="24"/>
+          <w:lang w:val="ru-RU"/>
+        </w:rPr>
+      </w:pPr>
+      <w:r>
+        <w:rPr>
+          <w:rFonts w:ascii="Times New Roman" w:hAnsi="Times New Roman" w:cs="Times New Roman"/>
+          <w:sz w:val="24"/>
+          <w:szCs w:val="24"/>
+          <w:lang w:val="ru-BY"/>
+        </w:rPr>
+        <w:t xml:space="preserve">Сколько у маршрутизатора интерфейсов </w:t>
+      </w:r>
+      <w:proofErr w:type="spellStart"/>
+      <w:r>
+        <w:rPr>
+          <w:rFonts w:ascii="Times New Roman" w:hAnsi="Times New Roman" w:cs="Times New Roman"/>
+          <w:sz w:val="24"/>
+          <w:szCs w:val="24"/>
+          <w:lang w:val="ru-BY"/>
+        </w:rPr>
+        <w:t>Fast</w:t>
+      </w:r>
+      <w:proofErr w:type="spellEnd"/>
+      <w:r>
+        <w:rPr>
+          <w:rFonts w:ascii="Times New Roman" w:hAnsi="Times New Roman" w:cs="Times New Roman"/>
+          <w:sz w:val="24"/>
+          <w:szCs w:val="24"/>
+          <w:lang w:val="ru-BY"/>
+        </w:rPr>
+        <w:t xml:space="preserve"> </w:t>
+      </w:r>
+      <w:proofErr w:type="spellStart"/>
+      <w:r>
+        <w:rPr>
+          <w:rFonts w:ascii="Times New Roman" w:hAnsi="Times New Roman" w:cs="Times New Roman"/>
+          <w:sz w:val="24"/>
+          <w:szCs w:val="24"/>
+          <w:lang w:val="ru-BY"/>
+        </w:rPr>
+        <w:t>Ethernet</w:t>
+      </w:r>
+      <w:proofErr w:type="spellEnd"/>
+      <w:r>
+        <w:rPr>
+          <w:rFonts w:ascii="Times New Roman" w:hAnsi="Times New Roman" w:cs="Times New Roman"/>
+          <w:sz w:val="24"/>
+          <w:szCs w:val="24"/>
+          <w:lang w:val="ru-BY"/>
+        </w:rPr>
+        <w:t>?</w:t>
+      </w:r>
+      <w:r>
+        <w:rPr>
+          <w:rFonts w:ascii="Times New Roman" w:hAnsi="Times New Roman" w:cs="Times New Roman"/>
+          <w:sz w:val="24"/>
+          <w:szCs w:val="24"/>
+          <w:lang w:val="ru-RU"/>
+        </w:rPr>
+        <w:t xml:space="preserve"> - 4</w:t>
+      </w:r>
+    </w:p>
+    <w:p>
+      <w:pPr>
+        <w:rPr>
+          <w:rFonts w:ascii="Times New Roman" w:hAnsi="Times New Roman" w:cs="Times New Roman"/>
+          <w:sz w:val="24"/>
+          <w:szCs w:val="24"/>
+          <w:lang w:val="ru-RU"/>
+        </w:rPr>
+      </w:pPr>
+      <w:r>
+        <w:rPr>
+          <w:rFonts w:ascii="Times New Roman" w:hAnsi="Times New Roman" w:cs="Times New Roman"/>
+          <w:sz w:val="24"/>
+          <w:szCs w:val="24"/>
+          <w:lang w:val="ru-BY"/>
+        </w:rPr>
+        <w:t xml:space="preserve">Сколько у маршрутизатора интерфейсов </w:t>
+      </w:r>
+      <w:proofErr w:type="spellStart"/>
+      <w:r>
+        <w:rPr>
+          <w:rFonts w:ascii="Times New Roman" w:hAnsi="Times New Roman" w:cs="Times New Roman"/>
+          <w:sz w:val="24"/>
+          <w:szCs w:val="24"/>
+          <w:lang w:val="ru-BY"/>
+        </w:rPr>
+        <w:t>Gigabit</w:t>
+      </w:r>
+      <w:proofErr w:type="spellEnd"/>
+      <w:r>
+        <w:rPr>
+          <w:rFonts w:ascii="Times New Roman" w:hAnsi="Times New Roman" w:cs="Times New Roman"/>
+          <w:sz w:val="24"/>
+          <w:szCs w:val="24"/>
+          <w:lang w:val="ru-BY"/>
+        </w:rPr>
+        <w:t xml:space="preserve"> </w:t>
+      </w:r>
+      <w:proofErr w:type="spellStart"/>
+      <w:r>
+        <w:rPr>
+          <w:rFonts w:ascii="Times New Roman" w:hAnsi="Times New Roman" w:cs="Times New Roman"/>
+          <w:sz w:val="24"/>
+          <w:szCs w:val="24"/>
+          <w:lang w:val="ru-BY"/>
+        </w:rPr>
+        <w:t>Ethernet</w:t>
+      </w:r>
+      <w:proofErr w:type="spellEnd"/>
+      <w:r>
+        <w:rPr>
+          <w:rFonts w:ascii="Times New Roman" w:hAnsi="Times New Roman" w:cs="Times New Roman"/>
+          <w:sz w:val="24"/>
+          <w:szCs w:val="24"/>
+          <w:lang w:val="ru-BY"/>
+        </w:rPr>
+        <w:t>?</w:t>
+      </w:r>
+      <w:r>
+        <w:rPr>
+          <w:rFonts w:ascii="Times New Roman" w:hAnsi="Times New Roman" w:cs="Times New Roman"/>
+          <w:sz w:val="24"/>
+          <w:szCs w:val="24"/>
+          <w:lang w:val="ru-RU"/>
+        </w:rPr>
+        <w:t xml:space="preserve"> - 2</w:t>
+      </w:r>
+    </w:p>
+    <w:p>
+      <w:pPr>
+        <w:rPr>
+          <w:rFonts w:ascii="Times New Roman" w:hAnsi="Times New Roman" w:cs="Times New Roman"/>
+          <w:sz w:val="24"/>
+          <w:szCs w:val="24"/>
+          <w:lang w:val="ru-RU"/>
+        </w:rPr>
+      </w:pPr>
+      <w:r>
+        <w:rPr>
+          <w:rFonts w:ascii="Times New Roman" w:hAnsi="Times New Roman" w:cs="Times New Roman"/>
+          <w:sz w:val="24"/>
+          <w:szCs w:val="24"/>
+          <w:lang w:val="ru-BY"/>
+        </w:rPr>
+        <w:t>Сколько у маршрутизатора последовательных интерфейсов?</w:t>
+      </w:r>
+      <w:r>
+        <w:rPr>
+          <w:rFonts w:ascii="Times New Roman" w:hAnsi="Times New Roman" w:cs="Times New Roman"/>
+          <w:sz w:val="24"/>
+          <w:szCs w:val="24"/>
+          <w:lang w:val="ru-RU"/>
+        </w:rPr>
+        <w:t xml:space="preserve"> - 2</w:t>
+      </w:r>
+    </w:p>
+    <w:p>
+      <w:pPr>
+        <w:rPr>
+          <w:rFonts w:ascii="Times New Roman" w:hAnsi="Times New Roman" w:cs="Times New Roman"/>
+          <w:sz w:val="24"/>
+          <w:szCs w:val="24"/>
+          <w:lang w:val="en-US"/>
+        </w:rPr>
+      </w:pPr>
+      <w:r>
+        <w:rPr>
+          <w:rFonts w:ascii="Times New Roman" w:hAnsi="Times New Roman" w:cs="Times New Roman"/>
+          <w:sz w:val="24"/>
+          <w:szCs w:val="24"/>
+          <w:lang w:val="ru-BY"/>
+        </w:rPr>
+        <w:t xml:space="preserve">Каков диапазон значений, отображаемых в </w:t>
+      </w:r>
+      <w:proofErr w:type="spellStart"/>
+      <w:r>
+        <w:rPr>
+          <w:rFonts w:ascii="Times New Roman" w:hAnsi="Times New Roman" w:cs="Times New Roman"/>
+          <w:sz w:val="24"/>
+          <w:szCs w:val="24"/>
+          <w:lang w:val="ru-BY"/>
+        </w:rPr>
+        <w:t>vty</w:t>
+      </w:r>
+      <w:proofErr w:type="spellEnd"/>
+      <w:r>
+        <w:rPr>
+          <w:rFonts w:ascii="Times New Roman" w:hAnsi="Times New Roman" w:cs="Times New Roman"/>
+          <w:sz w:val="24"/>
+          <w:szCs w:val="24"/>
+          <w:lang w:val="ru-BY"/>
+        </w:rPr>
+        <w:t>-линиях?</w:t>
+      </w:r>
+      <w:r>
+        <w:rPr>
+          <w:rFonts w:ascii="Times New Roman" w:hAnsi="Times New Roman" w:cs="Times New Roman"/>
+          <w:sz w:val="24"/>
+          <w:szCs w:val="24"/>
+          <w:lang w:val="ru-RU"/>
+        </w:rPr>
+        <w:t xml:space="preserve"> </w:t>
+      </w:r>
+      <w:r>
+        <w:rPr>
+          <w:rFonts w:ascii="Times New Roman" w:hAnsi="Times New Roman" w:cs="Times New Roman"/>
+          <w:sz w:val="24"/>
+          <w:szCs w:val="24"/>
+          <w:lang w:val="ru-RU"/>
+        </w:rPr>
+        <w:t>–</w:t>
+      </w:r>
+      <w:r>
+        <w:rPr>
+          <w:rFonts w:ascii="Times New Roman" w:hAnsi="Times New Roman" w:cs="Times New Roman"/>
+          <w:sz w:val="24"/>
+          <w:szCs w:val="24"/>
+          <w:lang w:val="ru-RU"/>
+        </w:rPr>
+        <w:t xml:space="preserve"> </w:t>
+      </w:r>
+      <w:r>
+        <w:rPr>
+          <w:rFonts w:ascii="Times New Roman" w:hAnsi="Times New Roman" w:cs="Times New Roman"/>
+          <w:sz w:val="24"/>
+          <w:szCs w:val="24"/>
+          <w:lang w:val="ru-RU"/>
+        </w:rPr>
+        <w:t>от 0 до 4</w:t>
+      </w:r>
+    </w:p>
+    <w:p>
+      <w:pPr>
+        <w:rPr>
+          <w:rFonts w:ascii="Times New Roman" w:hAnsi="Times New Roman" w:cs="Times New Roman"/>
+          <w:sz w:val="24"/>
+          <w:szCs w:val="24"/>
+          <w:lang w:val="ru-RU"/>
+        </w:rPr>
+      </w:pPr>
+      <w:r>
+        <w:rPr>
+          <w:rFonts w:ascii="Times New Roman" w:hAnsi="Times New Roman" w:cs="Times New Roman"/>
+          <w:sz w:val="24"/>
+          <w:szCs w:val="24"/>
+          <w:lang w:val="en-US"/>
+        </w:rPr>
+        <w:t xml:space="preserve">d. </w:t>
+      </w:r>
+      <w:proofErr w:type="spellStart"/>
+      <w:r>
+        <w:rPr>
+          <w:rFonts w:ascii="Times New Roman" w:hAnsi="Times New Roman" w:cs="Times New Roman"/>
+          <w:sz w:val="24"/>
+          <w:szCs w:val="24"/>
+          <w:lang w:val="en-US"/>
+        </w:rPr>
+        <w:t>Почему</w:t>
+      </w:r>
+      <w:proofErr w:type="spellEnd"/>
+      <w:r>
+        <w:rPr>
+          <w:rFonts w:ascii="Times New Roman" w:hAnsi="Times New Roman" w:cs="Times New Roman"/>
+          <w:sz w:val="24"/>
+          <w:szCs w:val="24"/>
+          <w:lang w:val="en-US"/>
+        </w:rPr>
+        <w:t xml:space="preserve"> </w:t>
+      </w:r>
+      <w:proofErr w:type="spellStart"/>
+      <w:r>
+        <w:rPr>
+          <w:rFonts w:ascii="Times New Roman" w:hAnsi="Times New Roman" w:cs="Times New Roman"/>
+          <w:sz w:val="24"/>
+          <w:szCs w:val="24"/>
+          <w:lang w:val="en-US"/>
+        </w:rPr>
+        <w:t>маршрутизатор</w:t>
+      </w:r>
+      <w:proofErr w:type="spellEnd"/>
+      <w:r>
+        <w:rPr>
+          <w:rFonts w:ascii="Times New Roman" w:hAnsi="Times New Roman" w:cs="Times New Roman"/>
+          <w:sz w:val="24"/>
+          <w:szCs w:val="24"/>
+          <w:lang w:val="en-US"/>
+        </w:rPr>
+        <w:t xml:space="preserve"> </w:t>
+      </w:r>
+      <w:proofErr w:type="spellStart"/>
+      <w:r>
+        <w:rPr>
+          <w:rFonts w:ascii="Times New Roman" w:hAnsi="Times New Roman" w:cs="Times New Roman"/>
+          <w:sz w:val="24"/>
+          <w:szCs w:val="24"/>
+          <w:lang w:val="en-US"/>
+        </w:rPr>
+        <w:t>отвечает</w:t>
+      </w:r>
+      <w:proofErr w:type="spellEnd"/>
+      <w:r>
+        <w:rPr>
+          <w:rFonts w:ascii="Times New Roman" w:hAnsi="Times New Roman" w:cs="Times New Roman"/>
+          <w:sz w:val="24"/>
+          <w:szCs w:val="24"/>
+          <w:lang w:val="en-US"/>
+        </w:rPr>
+        <w:t xml:space="preserve"> startup-config is not present (startup-config </w:t>
+      </w:r>
+      <w:proofErr w:type="spellStart"/>
+      <w:r>
+        <w:rPr>
+          <w:rFonts w:ascii="Times New Roman" w:hAnsi="Times New Roman" w:cs="Times New Roman"/>
+          <w:sz w:val="24"/>
+          <w:szCs w:val="24"/>
+          <w:lang w:val="en-US"/>
+        </w:rPr>
+        <w:t>отсутствует</w:t>
+      </w:r>
+      <w:proofErr w:type="spellEnd"/>
+      <w:r>
+        <w:rPr>
+          <w:rFonts w:ascii="Times New Roman" w:hAnsi="Times New Roman" w:cs="Times New Roman"/>
+          <w:sz w:val="24"/>
+          <w:szCs w:val="24"/>
+          <w:lang w:val="en-US"/>
+        </w:rPr>
+        <w:t>)?</w:t>
+      </w:r>
+      <w:r>
+        <w:rPr>
+          <w:rFonts w:ascii="Times New Roman" w:hAnsi="Times New Roman" w:cs="Times New Roman"/>
+          <w:sz w:val="24"/>
+          <w:szCs w:val="24"/>
+          <w:lang w:val="en-US"/>
+        </w:rPr>
+        <w:t xml:space="preserve"> </w:t>
+      </w:r>
+      <w:r>
+        <w:rPr>
+          <w:rFonts w:ascii="Times New Roman" w:hAnsi="Times New Roman" w:cs="Times New Roman"/>
+          <w:sz w:val="24"/>
+          <w:szCs w:val="24"/>
+          <w:lang w:val="ru-RU"/>
+        </w:rPr>
+        <w:t xml:space="preserve">Потому что конфигурация не была сохранена командой </w:t>
+      </w:r>
+      <w:r>
+        <w:rPr>
+          <w:rFonts w:ascii="Times New Roman" w:hAnsi="Times New Roman" w:cs="Times New Roman"/>
+          <w:sz w:val="24"/>
+          <w:szCs w:val="24"/>
+          <w:lang w:val="en-US"/>
+        </w:rPr>
+        <w:t>copy</w:t>
+      </w:r>
+      <w:r>
+        <w:rPr>
+          <w:rFonts w:ascii="Times New Roman" w:hAnsi="Times New Roman" w:cs="Times New Roman"/>
+          <w:sz w:val="24"/>
+          <w:szCs w:val="24"/>
+          <w:lang w:val="ru-RU"/>
+        </w:rPr>
+        <w:t xml:space="preserve"> </w:t>
+      </w:r>
+      <w:r>
+        <w:rPr>
+          <w:rFonts w:ascii="Times New Roman" w:hAnsi="Times New Roman" w:cs="Times New Roman"/>
+          <w:sz w:val="24"/>
+          <w:szCs w:val="24"/>
+          <w:lang w:val="en-US"/>
+        </w:rPr>
+        <w:t>running</w:t>
+      </w:r>
+      <w:r>
+        <w:rPr>
+          <w:rFonts w:ascii="Times New Roman" w:hAnsi="Times New Roman" w:cs="Times New Roman"/>
+          <w:sz w:val="24"/>
+          <w:szCs w:val="24"/>
+          <w:lang w:val="ru-RU"/>
+        </w:rPr>
+        <w:t>-</w:t>
+      </w:r>
+      <w:r>
+        <w:rPr>
+          <w:rFonts w:ascii="Times New Roman" w:hAnsi="Times New Roman" w:cs="Times New Roman"/>
+          <w:sz w:val="24"/>
+          <w:szCs w:val="24"/>
+          <w:lang w:val="en-US"/>
+        </w:rPr>
+        <w:t>config</w:t>
+      </w:r>
+      <w:r>
+        <w:rPr>
+          <w:rFonts w:ascii="Times New Roman" w:hAnsi="Times New Roman" w:cs="Times New Roman"/>
+          <w:sz w:val="24"/>
+          <w:szCs w:val="24"/>
+          <w:lang w:val="ru-RU"/>
+        </w:rPr>
+        <w:t xml:space="preserve"> </w:t>
+      </w:r>
+      <w:r>
+        <w:rPr>
+          <w:rFonts w:ascii="Times New Roman" w:hAnsi="Times New Roman" w:cs="Times New Roman"/>
+          <w:sz w:val="24"/>
+          <w:szCs w:val="24"/>
+          <w:lang w:val="en-US"/>
+        </w:rPr>
+        <w:t>startup</w:t>
+      </w:r>
+      <w:r>
+        <w:rPr>
+          <w:rFonts w:ascii="Times New Roman" w:hAnsi="Times New Roman" w:cs="Times New Roman"/>
+          <w:sz w:val="24"/>
+          <w:szCs w:val="24"/>
+          <w:lang w:val="ru-RU"/>
+        </w:rPr>
+        <w:t>-</w:t>
+      </w:r>
+      <w:r>
+        <w:rPr>
+          <w:rFonts w:ascii="Times New Roman" w:hAnsi="Times New Roman" w:cs="Times New Roman"/>
+          <w:sz w:val="24"/>
+          <w:szCs w:val="24"/>
+          <w:lang w:val="en-US"/>
+        </w:rPr>
+        <w:t>config</w:t>
+      </w:r>
+      <w:r>
+        <w:rPr>
+          <w:rFonts w:ascii="Times New Roman" w:hAnsi="Times New Roman" w:cs="Times New Roman"/>
+          <w:sz w:val="24"/>
+          <w:szCs w:val="24"/>
+          <w:lang w:val="ru-RU"/>
+        </w:rPr>
+        <w:t>.</w:t>
+      </w:r>
+    </w:p>
+    <w:p>
+      <w:pPr>
+        <w:rPr>
+          <w:rFonts w:ascii="Times New Roman" w:hAnsi="Times New Roman" w:cs="Times New Roman"/>
+          <w:sz w:val="24"/>
+          <w:szCs w:val="24"/>
+          <w:lang w:val="ru-RU"/>
+        </w:rPr>
+      </w:pPr>
+      <w:r>
+        <w:rPr>
+          <w:rFonts w:ascii="Times New Roman" w:hAnsi="Times New Roman" w:cs="Times New Roman"/>
+          <w:sz w:val="24"/>
+          <w:szCs w:val="24"/>
+          <w:lang w:val="ru-RU"/>
+        </w:rPr>
+        <w:lastRenderedPageBreak/>
+        <w:t>ЧАСТЬ 2</w:t>
+      </w:r>
+    </w:p>
+    <w:p>
+      <w:pPr>
+        <w:rPr>
+          <w:rFonts w:ascii="Times New Roman" w:hAnsi="Times New Roman" w:cs="Times New Roman"/>
+          <w:sz w:val="24"/>
+          <w:szCs w:val="24"/>
+          <w:lang w:val="ru-RU"/>
+        </w:rPr>
+      </w:pPr>
+      <w:r>
+        <w:rPr>
+          <w:rFonts w:ascii="Times New Roman" w:hAnsi="Times New Roman" w:cs="Times New Roman"/>
+          <w:sz w:val="24"/>
+          <w:szCs w:val="24"/>
+          <w:lang w:val="ru-RU"/>
+        </w:rPr>
+        <w:t>ШАГ 1</w:t>
+      </w:r>
+    </w:p>
+    <w:p>
+      <w:pPr>
+        <w:rPr>
+          <w:rFonts w:ascii="Times New Roman" w:hAnsi="Times New Roman" w:cs="Times New Roman"/>
+          <w:sz w:val="24"/>
+          <w:szCs w:val="24"/>
+          <w:lang w:val="ru-RU"/>
+        </w:rPr>
+      </w:pPr>
+      <w:r>
+        <w:rPr>
+          <w:rFonts w:ascii="Times New Roman" w:hAnsi="Times New Roman" w:cs="Times New Roman"/>
+          <w:sz w:val="24"/>
+          <w:szCs w:val="24"/>
+          <w:lang w:val="ru-RU"/>
+        </w:rPr>
+        <w:t xml:space="preserve">1) Консоль: </w:t>
+      </w:r>
+      <w:proofErr w:type="spellStart"/>
+      <w:r>
+        <w:rPr>
+          <w:rFonts w:ascii="Times New Roman" w:hAnsi="Times New Roman" w:cs="Times New Roman"/>
+          <w:sz w:val="24"/>
+          <w:szCs w:val="24"/>
+          <w:lang w:val="ru-RU"/>
+        </w:rPr>
+        <w:t>letmein</w:t>
+      </w:r>
+      <w:proofErr w:type="spellEnd"/>
+    </w:p>
+    <w:p>
+      <w:pPr>
+        <w:rPr>
+          <w:rFonts w:ascii="Times New Roman" w:hAnsi="Times New Roman" w:cs="Times New Roman"/>
+          <w:sz w:val="24"/>
+          <w:szCs w:val="24"/>
+          <w:lang w:val="ru-RU"/>
+        </w:rPr>
+      </w:pPr>
+      <w:r>
+        <w:rPr>
+          <w:rFonts w:ascii="Times New Roman" w:hAnsi="Times New Roman" w:cs="Times New Roman"/>
+          <w:sz w:val="24"/>
+          <w:szCs w:val="24"/>
+          <w:lang w:val="ru-RU"/>
+        </w:rPr>
+        <w:t xml:space="preserve">2) Привилегированный режим, незашифрованный: </w:t>
+      </w:r>
+      <w:proofErr w:type="spellStart"/>
+      <w:r>
+        <w:rPr>
+          <w:rFonts w:ascii="Times New Roman" w:hAnsi="Times New Roman" w:cs="Times New Roman"/>
+          <w:sz w:val="24"/>
+          <w:szCs w:val="24"/>
+          <w:lang w:val="ru-RU"/>
+        </w:rPr>
+        <w:t>cisco</w:t>
+      </w:r>
+      <w:proofErr w:type="spellEnd"/>
+    </w:p>
+    <w:p>
+      <w:pPr>
+        <w:rPr>
+          <w:rFonts w:ascii="Times New Roman" w:hAnsi="Times New Roman" w:cs="Times New Roman"/>
+          <w:sz w:val="24"/>
+          <w:szCs w:val="24"/>
+          <w:lang w:val="ru-RU"/>
+        </w:rPr>
+      </w:pPr>
+      <w:r>
+        <w:rPr>
+          <w:rFonts w:ascii="Times New Roman" w:hAnsi="Times New Roman" w:cs="Times New Roman"/>
+          <w:sz w:val="24"/>
+          <w:szCs w:val="24"/>
+          <w:lang w:val="ru-RU"/>
+        </w:rPr>
+        <w:t xml:space="preserve">3) Привилегированный режим, зашифрованный: </w:t>
+      </w:r>
+      <w:proofErr w:type="spellStart"/>
+      <w:r>
+        <w:rPr>
+          <w:rFonts w:ascii="Times New Roman" w:hAnsi="Times New Roman" w:cs="Times New Roman"/>
+          <w:sz w:val="24"/>
+          <w:szCs w:val="24"/>
+          <w:lang w:val="ru-RU"/>
+        </w:rPr>
+        <w:t>itsasecret</w:t>
+      </w:r>
+      <w:proofErr w:type="spellEnd"/>
+    </w:p>
+    <w:p>
+      <w:pPr>
+        <w:rPr>
+          <w:rFonts w:ascii="Times New Roman" w:hAnsi="Times New Roman" w:cs="Times New Roman"/>
+          <w:sz w:val="24"/>
+          <w:szCs w:val="24"/>
+          <w:lang w:val="ru-RU"/>
+        </w:rPr>
+      </w:pPr>
+      <w:r>
+        <w:rPr>
+          <w:rFonts w:ascii="Times New Roman" w:hAnsi="Times New Roman" w:cs="Times New Roman"/>
+          <w:sz w:val="24"/>
+          <w:szCs w:val="24"/>
+          <w:lang w:val="ru-RU"/>
+        </w:rPr>
+        <w:t>ШАГ 2</w:t>
+      </w:r>
+    </w:p>
+    <w:p>
+      <w:pPr>
+        <w:rPr>
+          <w:b/>
+          <w:bCs/>
+        </w:rPr>
+      </w:pPr>
+      <w:r>
+        <w:rPr>
+          <w:rFonts w:ascii="Times New Roman" w:hAnsi="Times New Roman" w:cs="Times New Roman"/>
+          <w:sz w:val="24"/>
+          <w:szCs w:val="24"/>
+          <w:lang w:val="en-US"/>
+        </w:rPr>
+        <w:t>c</w:t>
+      </w:r>
+      <w:r>
+        <w:rPr>
+          <w:rFonts w:ascii="Times New Roman" w:hAnsi="Times New Roman" w:cs="Times New Roman"/>
+          <w:sz w:val="24"/>
+          <w:szCs w:val="24"/>
+          <w:lang w:val="ru-RU"/>
+        </w:rPr>
+        <w:t>.</w:t>
+      </w:r>
+      <w:r>
+        <w:t xml:space="preserve"> </w:t>
+      </w:r>
+      <w:r>
+        <w:rPr>
+          <w:rFonts w:ascii="Times New Roman" w:hAnsi="Times New Roman" w:cs="Times New Roman"/>
+          <w:b/>
+          <w:bCs/>
+          <w:sz w:val="24"/>
+          <w:szCs w:val="24"/>
+          <w:lang w:val="ru-RU"/>
+        </w:rPr>
+        <w:t>Зачем на всех маршрутизаторах должен быть баннер MOTD?</w:t>
+      </w:r>
+      <w:r>
+        <w:rPr>
+          <w:rFonts w:ascii="Times New Roman" w:hAnsi="Times New Roman" w:cs="Times New Roman"/>
+          <w:b/>
+          <w:bCs/>
+          <w:sz w:val="24"/>
+          <w:szCs w:val="24"/>
+          <w:lang w:val="ru-RU"/>
+        </w:rPr>
+        <w:t xml:space="preserve"> </w:t>
+      </w:r>
+      <w:r>
+        <w:rPr>
+          <w:rFonts w:ascii="Times New Roman" w:hAnsi="Times New Roman" w:cs="Times New Roman"/>
+          <w:sz w:val="24"/>
+          <w:szCs w:val="24"/>
+          <w:lang w:val="ru-RU"/>
+        </w:rPr>
+        <w:t>Для предупреждени</w:t>
+      </w:r>
+      <w:r>
+        <w:rPr>
+          <w:rFonts w:ascii="Times New Roman" w:hAnsi="Times New Roman" w:cs="Times New Roman"/>
+          <w:sz w:val="24"/>
+          <w:szCs w:val="24"/>
+          <w:lang w:val="ru-RU"/>
+        </w:rPr>
+        <w:t>я</w:t>
+      </w:r>
+      <w:r>
+        <w:rPr>
+          <w:rFonts w:ascii="Times New Roman" w:hAnsi="Times New Roman" w:cs="Times New Roman"/>
+          <w:sz w:val="24"/>
+          <w:szCs w:val="24"/>
+          <w:lang w:val="ru-RU"/>
+        </w:rPr>
+        <w:t xml:space="preserve"> о несанкционированном доступе и информационных уведомлений.</w:t>
+      </w:r>
+    </w:p>
+    <w:p>
+      <w:r>
+        <w:rPr>
+          <w:rFonts w:ascii="Times New Roman" w:hAnsi="Times New Roman" w:cs="Times New Roman"/>
+          <w:b/>
+          <w:bCs/>
+          <w:sz w:val="24"/>
+          <w:szCs w:val="24"/>
+          <w:lang w:val="ru-RU"/>
+        </w:rPr>
+        <w:t>Если окно с запросом на ввод пароля не появилось, какую консольную команду вы забыли настроить?</w:t>
+      </w:r>
+      <w:r>
+        <w:rPr>
+          <w:rFonts w:ascii="Times New Roman" w:hAnsi="Times New Roman" w:cs="Times New Roman"/>
+          <w:sz w:val="24"/>
+          <w:szCs w:val="24"/>
+          <w:lang w:val="ru-RU"/>
+        </w:rPr>
+        <w:t xml:space="preserve"> </w:t>
+      </w:r>
+      <w:r>
+        <w:rPr>
+          <w:rFonts w:ascii="Times New Roman" w:hAnsi="Times New Roman" w:cs="Times New Roman"/>
+          <w:sz w:val="24"/>
+          <w:szCs w:val="24"/>
+          <w:lang w:val="ru-RU"/>
+        </w:rPr>
+        <w:t xml:space="preserve">Без команды </w:t>
+      </w:r>
+      <w:r>
+        <w:rPr>
+          <w:rFonts w:ascii="Times New Roman" w:hAnsi="Times New Roman" w:cs="Times New Roman"/>
+          <w:sz w:val="24"/>
+          <w:szCs w:val="24"/>
+          <w:lang w:val="en-US"/>
+        </w:rPr>
+        <w:t>login</w:t>
+      </w:r>
+      <w:r>
+        <w:rPr>
+          <w:rFonts w:ascii="Times New Roman" w:hAnsi="Times New Roman" w:cs="Times New Roman"/>
+          <w:sz w:val="24"/>
+          <w:szCs w:val="24"/>
+          <w:lang w:val="ru-RU"/>
+        </w:rPr>
+        <w:t xml:space="preserve"> маршрутизатор не будет запрашивать пароль при подключении через консоль</w:t>
+      </w:r>
+      <w:r>
+        <w:rPr>
+          <w:rFonts w:ascii="Times New Roman" w:hAnsi="Times New Roman" w:cs="Times New Roman"/>
+          <w:sz w:val="24"/>
+          <w:szCs w:val="24"/>
+          <w:lang w:val="ru-RU"/>
+        </w:rPr>
+        <w:t>.</w:t>
+      </w:r>
+    </w:p>
+    <w:p>
+      <w:pPr>
+        <w:rPr>
+          <w:rFonts w:ascii="Times New Roman" w:hAnsi="Times New Roman" w:cs="Times New Roman"/>
+          <w:b/>
+          <w:bCs/>
+          <w:sz w:val="24"/>
+          <w:szCs w:val="24"/>
+          <w:lang w:val="ru-BY"/>
+        </w:rPr>
+      </w:pPr>
+      <w:r>
+        <w:rPr>
+          <w:rFonts w:ascii="Times New Roman" w:hAnsi="Times New Roman" w:cs="Times New Roman"/>
+          <w:sz w:val="24"/>
+          <w:szCs w:val="24"/>
+          <w:lang w:val="en-US"/>
+        </w:rPr>
+        <w:t>d</w:t>
+      </w:r>
+      <w:r>
+        <w:rPr>
+          <w:rFonts w:ascii="Times New Roman" w:hAnsi="Times New Roman" w:cs="Times New Roman"/>
+          <w:sz w:val="24"/>
+          <w:szCs w:val="24"/>
+          <w:lang w:val="ru-RU"/>
+        </w:rPr>
+        <w:t xml:space="preserve">. </w:t>
+      </w:r>
+      <w:r>
+        <w:rPr>
+          <w:rFonts w:ascii="Times New Roman" w:hAnsi="Times New Roman" w:cs="Times New Roman"/>
+          <w:b/>
+          <w:bCs/>
+          <w:sz w:val="24"/>
+          <w:szCs w:val="24"/>
+          <w:lang w:val="ru-RU"/>
+        </w:rPr>
+        <w:t xml:space="preserve">Почему пароль </w:t>
+      </w:r>
+      <w:r>
+        <w:rPr>
+          <w:rFonts w:ascii="Times New Roman" w:hAnsi="Times New Roman" w:cs="Times New Roman"/>
+          <w:b/>
+          <w:bCs/>
+          <w:sz w:val="24"/>
+          <w:szCs w:val="24"/>
+          <w:lang w:val="en-US"/>
+        </w:rPr>
+        <w:t>enable</w:t>
+      </w:r>
+      <w:r>
+        <w:rPr>
+          <w:rFonts w:ascii="Times New Roman" w:hAnsi="Times New Roman" w:cs="Times New Roman"/>
+          <w:b/>
+          <w:bCs/>
+          <w:sz w:val="24"/>
+          <w:szCs w:val="24"/>
+          <w:lang w:val="ru-RU"/>
+        </w:rPr>
+        <w:t xml:space="preserve"> </w:t>
+      </w:r>
+      <w:r>
+        <w:rPr>
+          <w:rFonts w:ascii="Times New Roman" w:hAnsi="Times New Roman" w:cs="Times New Roman"/>
+          <w:b/>
+          <w:bCs/>
+          <w:sz w:val="24"/>
+          <w:szCs w:val="24"/>
+          <w:lang w:val="en-US"/>
+        </w:rPr>
+        <w:t>secret</w:t>
+      </w:r>
+      <w:r>
+        <w:rPr>
+          <w:rFonts w:ascii="Times New Roman" w:hAnsi="Times New Roman" w:cs="Times New Roman"/>
+          <w:b/>
+          <w:bCs/>
+          <w:sz w:val="24"/>
+          <w:szCs w:val="24"/>
+          <w:lang w:val="ru-RU"/>
+        </w:rPr>
+        <w:t xml:space="preserve"> позволит перейти в привилегированный режим, а пароль </w:t>
+      </w:r>
+      <w:r>
+        <w:rPr>
+          <w:rFonts w:ascii="Times New Roman" w:hAnsi="Times New Roman" w:cs="Times New Roman"/>
+          <w:b/>
+          <w:bCs/>
+          <w:sz w:val="24"/>
+          <w:szCs w:val="24"/>
+          <w:lang w:val="en-US"/>
+        </w:rPr>
+        <w:t>enable</w:t>
+      </w:r>
+      <w:r>
+        <w:rPr>
+          <w:rFonts w:ascii="Times New Roman" w:hAnsi="Times New Roman" w:cs="Times New Roman"/>
+          <w:b/>
+          <w:bCs/>
+          <w:sz w:val="24"/>
+          <w:szCs w:val="24"/>
+          <w:lang w:val="ru-RU"/>
+        </w:rPr>
+        <w:t xml:space="preserve"> </w:t>
+      </w:r>
+      <w:r>
+        <w:rPr>
+          <w:rFonts w:ascii="Times New Roman" w:hAnsi="Times New Roman" w:cs="Times New Roman"/>
+          <w:b/>
+          <w:bCs/>
+          <w:sz w:val="24"/>
+          <w:szCs w:val="24"/>
+          <w:lang w:val="en-US"/>
+        </w:rPr>
+        <w:t>password</w:t>
+      </w:r>
+      <w:r>
+        <w:rPr>
+          <w:rFonts w:ascii="Times New Roman" w:hAnsi="Times New Roman" w:cs="Times New Roman"/>
+          <w:b/>
+          <w:bCs/>
+          <w:sz w:val="24"/>
+          <w:szCs w:val="24"/>
+          <w:lang w:val="ru-RU"/>
+        </w:rPr>
+        <w:t xml:space="preserve"> больше не действителен?</w:t>
+      </w:r>
+      <w:r>
+        <w:rPr>
+          <w:rFonts w:ascii="Times New Roman" w:hAnsi="Times New Roman" w:cs="Times New Roman"/>
+          <w:b/>
+          <w:bCs/>
+          <w:sz w:val="24"/>
+          <w:szCs w:val="24"/>
+          <w:lang w:val="ru-RU"/>
+        </w:rPr>
+        <w:t xml:space="preserve"> </w:t>
+      </w:r>
+      <w:r>
+        <w:rPr>
+          <w:rFonts w:ascii="Times New Roman" w:hAnsi="Times New Roman" w:cs="Times New Roman"/>
+          <w:sz w:val="24"/>
+          <w:szCs w:val="24"/>
+          <w:lang w:val="ru-RU"/>
+        </w:rPr>
+        <w:t>При наличии обоих паролей всегда использует</w:t>
+      </w:r>
+      <w:r>
+        <w:rPr>
+          <w:rFonts w:ascii="Times New Roman" w:hAnsi="Times New Roman" w:cs="Times New Roman"/>
+          <w:sz w:val="24"/>
+          <w:szCs w:val="24"/>
+          <w:lang w:val="ru-RU"/>
+        </w:rPr>
+        <w:t>ся</w:t>
+      </w:r>
+      <w:r>
+        <w:rPr>
+          <w:rFonts w:ascii="Times New Roman" w:hAnsi="Times New Roman" w:cs="Times New Roman"/>
+          <w:sz w:val="24"/>
+          <w:szCs w:val="24"/>
+          <w:lang w:val="ru-RU"/>
+        </w:rPr>
+        <w:t xml:space="preserve"> </w:t>
+      </w:r>
+      <w:proofErr w:type="spellStart"/>
+      <w:r>
+        <w:rPr>
+          <w:rFonts w:ascii="Times New Roman" w:hAnsi="Times New Roman" w:cs="Times New Roman"/>
+          <w:sz w:val="24"/>
+          <w:szCs w:val="24"/>
+          <w:lang w:val="ru-RU"/>
+        </w:rPr>
+        <w:t>enable</w:t>
+      </w:r>
+      <w:proofErr w:type="spellEnd"/>
+      <w:r>
+        <w:rPr>
+          <w:rFonts w:ascii="Times New Roman" w:hAnsi="Times New Roman" w:cs="Times New Roman"/>
+          <w:sz w:val="24"/>
+          <w:szCs w:val="24"/>
+          <w:lang w:val="ru-RU"/>
+        </w:rPr>
+        <w:t xml:space="preserve"> </w:t>
+      </w:r>
+      <w:proofErr w:type="spellStart"/>
+      <w:r>
+        <w:rPr>
+          <w:rFonts w:ascii="Times New Roman" w:hAnsi="Times New Roman" w:cs="Times New Roman"/>
+          <w:sz w:val="24"/>
+          <w:szCs w:val="24"/>
+          <w:lang w:val="ru-RU"/>
+        </w:rPr>
+        <w:t>secret</w:t>
+      </w:r>
+      <w:proofErr w:type="spellEnd"/>
+      <w:r>
+        <w:rPr>
+          <w:rFonts w:ascii="Times New Roman" w:hAnsi="Times New Roman" w:cs="Times New Roman"/>
+          <w:sz w:val="24"/>
+          <w:szCs w:val="24"/>
+          <w:lang w:val="ru-RU"/>
+        </w:rPr>
+        <w:t xml:space="preserve">, </w:t>
+      </w:r>
+      <w:r>
+        <w:rPr>
+          <w:rFonts w:ascii="Times New Roman" w:hAnsi="Times New Roman" w:cs="Times New Roman"/>
+          <w:sz w:val="24"/>
+          <w:szCs w:val="24"/>
+          <w:lang w:val="ru-RU"/>
+        </w:rPr>
+        <w:t xml:space="preserve">игнорируя </w:t>
+      </w:r>
+      <w:proofErr w:type="spellStart"/>
+      <w:r>
+        <w:rPr>
+          <w:rFonts w:ascii="Times New Roman" w:hAnsi="Times New Roman" w:cs="Times New Roman"/>
+          <w:sz w:val="24"/>
+          <w:szCs w:val="24"/>
+          <w:lang w:val="ru-RU"/>
+        </w:rPr>
+        <w:t>enable</w:t>
+      </w:r>
+      <w:proofErr w:type="spellEnd"/>
+      <w:r>
+        <w:rPr>
+          <w:rFonts w:ascii="Times New Roman" w:hAnsi="Times New Roman" w:cs="Times New Roman"/>
+          <w:sz w:val="24"/>
+          <w:szCs w:val="24"/>
+          <w:lang w:val="ru-RU"/>
+        </w:rPr>
+        <w:t xml:space="preserve"> </w:t>
+      </w:r>
+      <w:proofErr w:type="spellStart"/>
+      <w:r>
+        <w:rPr>
+          <w:rFonts w:ascii="Times New Roman" w:hAnsi="Times New Roman" w:cs="Times New Roman"/>
+          <w:sz w:val="24"/>
+          <w:szCs w:val="24"/>
+          <w:lang w:val="ru-RU"/>
+        </w:rPr>
+        <w:t>password</w:t>
+      </w:r>
+      <w:proofErr w:type="spellEnd"/>
+      <w:r>
+        <w:rPr>
+          <w:rFonts w:ascii="Times New Roman" w:hAnsi="Times New Roman" w:cs="Times New Roman"/>
+          <w:sz w:val="24"/>
+          <w:szCs w:val="24"/>
+          <w:lang w:val="ru-RU"/>
+        </w:rPr>
+        <w:t xml:space="preserve"> как менее безопасный.</w:t>
+      </w:r>
+    </w:p>
+    <w:p>
+      <w:pPr>
+        <w:rPr>
+          <w:rFonts w:ascii="Times New Roman" w:hAnsi="Times New Roman" w:cs="Times New Roman"/>
+          <w:sz w:val="24"/>
+          <w:szCs w:val="24"/>
+          <w:lang w:val="ru-RU"/>
+        </w:rPr>
+      </w:pPr>
+      <w:r>
+        <w:rPr>
+          <w:rFonts w:ascii="Times New Roman" w:hAnsi="Times New Roman" w:cs="Times New Roman"/>
+          <w:b/>
+          <w:bCs/>
+          <w:sz w:val="24"/>
+          <w:szCs w:val="24"/>
+          <w:lang w:val="ru-RU"/>
+        </w:rPr>
+        <w:t xml:space="preserve">Если установить на маршрутизаторе другие пароли, они будут храниться в файле конфигурации как простой текст или в зашифрованном виде? </w:t>
+      </w:r>
+      <w:r>
+        <w:rPr>
+          <w:rFonts w:ascii="Times New Roman" w:hAnsi="Times New Roman" w:cs="Times New Roman"/>
+          <w:b/>
+          <w:bCs/>
+          <w:sz w:val="24"/>
+          <w:szCs w:val="24"/>
+          <w:lang w:val="ru-RU"/>
+        </w:rPr>
+        <w:t>Дайте пояснение.</w:t>
+      </w:r>
+      <w:r>
+        <w:rPr>
+          <w:rFonts w:ascii="Times New Roman" w:hAnsi="Times New Roman" w:cs="Times New Roman"/>
+          <w:b/>
+          <w:bCs/>
+          <w:sz w:val="24"/>
+          <w:szCs w:val="24"/>
+          <w:lang w:val="ru-RU"/>
+        </w:rPr>
+        <w:t xml:space="preserve"> </w:t>
+      </w:r>
+      <w:proofErr w:type="spellStart"/>
+      <w:r>
+        <w:rPr>
+          <w:rFonts w:ascii="Times New Roman" w:hAnsi="Times New Roman" w:cs="Times New Roman"/>
+          <w:sz w:val="24"/>
+          <w:szCs w:val="24"/>
+          <w:lang w:val="ru-RU"/>
+        </w:rPr>
+        <w:t>enable</w:t>
+      </w:r>
+      <w:proofErr w:type="spellEnd"/>
+      <w:r>
+        <w:rPr>
+          <w:rFonts w:ascii="Times New Roman" w:hAnsi="Times New Roman" w:cs="Times New Roman"/>
+          <w:sz w:val="24"/>
+          <w:szCs w:val="24"/>
+          <w:lang w:val="ru-RU"/>
+        </w:rPr>
+        <w:t xml:space="preserve"> </w:t>
+      </w:r>
+      <w:proofErr w:type="spellStart"/>
+      <w:r>
+        <w:rPr>
+          <w:rFonts w:ascii="Times New Roman" w:hAnsi="Times New Roman" w:cs="Times New Roman"/>
+          <w:sz w:val="24"/>
+          <w:szCs w:val="24"/>
+          <w:lang w:val="ru-RU"/>
+        </w:rPr>
+        <w:t>secret</w:t>
+      </w:r>
+      <w:proofErr w:type="spellEnd"/>
+      <w:r>
+        <w:rPr>
+          <w:rFonts w:ascii="Times New Roman" w:hAnsi="Times New Roman" w:cs="Times New Roman"/>
+          <w:sz w:val="24"/>
+          <w:szCs w:val="24"/>
+          <w:lang w:val="ru-RU"/>
+        </w:rPr>
+        <w:t xml:space="preserve"> </w:t>
+      </w:r>
+      <w:r>
+        <w:rPr>
+          <w:rFonts w:ascii="Times New Roman" w:hAnsi="Times New Roman" w:cs="Times New Roman"/>
+          <w:sz w:val="24"/>
+          <w:szCs w:val="24"/>
+          <w:lang w:val="ru-RU"/>
+        </w:rPr>
+        <w:t>–</w:t>
+      </w:r>
+      <w:r>
+        <w:rPr>
+          <w:rFonts w:ascii="Times New Roman" w:hAnsi="Times New Roman" w:cs="Times New Roman"/>
+          <w:sz w:val="24"/>
+          <w:szCs w:val="24"/>
+          <w:lang w:val="ru-RU"/>
+        </w:rPr>
+        <w:t xml:space="preserve"> всегда</w:t>
+      </w:r>
+      <w:r>
+        <w:rPr>
+          <w:rFonts w:ascii="Times New Roman" w:hAnsi="Times New Roman" w:cs="Times New Roman"/>
+          <w:sz w:val="24"/>
+          <w:szCs w:val="24"/>
+          <w:lang w:val="ru-RU"/>
+        </w:rPr>
+        <w:t xml:space="preserve"> в зашифрованном виде.</w:t>
+      </w:r>
+      <w:r>
+        <w:rPr>
+          <w:rFonts w:ascii="Times New Roman" w:hAnsi="Times New Roman" w:cs="Times New Roman"/>
+          <w:sz w:val="24"/>
+          <w:szCs w:val="24"/>
+          <w:lang w:val="ru-RU"/>
+        </w:rPr>
+        <w:t xml:space="preserve"> Другие пароли без </w:t>
+      </w:r>
+      <w:r>
+        <w:rPr>
+          <w:rFonts w:ascii="Times New Roman" w:hAnsi="Times New Roman" w:cs="Times New Roman"/>
+          <w:sz w:val="24"/>
+          <w:szCs w:val="24"/>
+          <w:lang w:val="en-US"/>
+        </w:rPr>
+        <w:t>service</w:t>
+      </w:r>
+      <w:r>
+        <w:rPr>
+          <w:rFonts w:ascii="Times New Roman" w:hAnsi="Times New Roman" w:cs="Times New Roman"/>
+          <w:sz w:val="24"/>
+          <w:szCs w:val="24"/>
+          <w:lang w:val="ru-RU"/>
+        </w:rPr>
+        <w:t xml:space="preserve"> </w:t>
+      </w:r>
+      <w:r>
+        <w:rPr>
+          <w:rFonts w:ascii="Times New Roman" w:hAnsi="Times New Roman" w:cs="Times New Roman"/>
+          <w:sz w:val="24"/>
+          <w:szCs w:val="24"/>
+          <w:lang w:val="en-US"/>
+        </w:rPr>
+        <w:t>password</w:t>
+      </w:r>
+      <w:r>
+        <w:rPr>
+          <w:rFonts w:ascii="Times New Roman" w:hAnsi="Times New Roman" w:cs="Times New Roman"/>
+          <w:sz w:val="24"/>
+          <w:szCs w:val="24"/>
+          <w:lang w:val="ru-RU"/>
+        </w:rPr>
+        <w:t>-</w:t>
+      </w:r>
+      <w:r>
+        <w:rPr>
+          <w:rFonts w:ascii="Times New Roman" w:hAnsi="Times New Roman" w:cs="Times New Roman"/>
+          <w:sz w:val="24"/>
+          <w:szCs w:val="24"/>
+          <w:lang w:val="en-US"/>
+        </w:rPr>
+        <w:t>encryption</w:t>
+      </w:r>
+      <w:r>
+        <w:rPr>
+          <w:rFonts w:ascii="Times New Roman" w:hAnsi="Times New Roman" w:cs="Times New Roman"/>
+          <w:sz w:val="24"/>
+          <w:szCs w:val="24"/>
+          <w:lang w:val="ru-RU"/>
+        </w:rPr>
+        <w:t xml:space="preserve"> –</w:t>
+      </w:r>
+      <w:r>
+        <w:rPr>
+          <w:rFonts w:ascii="Times New Roman" w:hAnsi="Times New Roman" w:cs="Times New Roman"/>
+          <w:sz w:val="24"/>
+          <w:szCs w:val="24"/>
+          <w:lang w:val="ru-RU"/>
+        </w:rPr>
+        <w:t xml:space="preserve"> в виде простого текста, с этой командой – в зашифрованном виде.</w:t>
+      </w:r>
+    </w:p>
+    <w:p>
+      <w:pPr>
+        <w:rPr>
+          <w:rFonts w:ascii="Times New Roman" w:hAnsi="Times New Roman" w:cs="Times New Roman"/>
+          <w:sz w:val="24"/>
+          <w:szCs w:val="24"/>
+          <w:lang w:val="ru-RU"/>
+        </w:rPr>
+      </w:pPr>
+      <w:r>
+        <w:rPr>
+          <w:rFonts w:ascii="Times New Roman" w:hAnsi="Times New Roman" w:cs="Times New Roman"/>
+          <w:sz w:val="24"/>
+          <w:szCs w:val="24"/>
+          <w:lang w:val="ru-RU"/>
+        </w:rPr>
+        <w:t>ЧАСТЬ 3</w:t>
+      </w:r>
+    </w:p>
+    <w:p>
+      <w:pPr>
+        <w:rPr>
+          <w:rFonts w:ascii="Times New Roman" w:hAnsi="Times New Roman" w:cs="Times New Roman"/>
+          <w:sz w:val="24"/>
+          <w:szCs w:val="24"/>
+          <w:lang w:val="ru-RU"/>
+        </w:rPr>
+      </w:pPr>
+      <w:r>
+        <w:rPr>
+          <w:rFonts w:ascii="Times New Roman" w:hAnsi="Times New Roman" w:cs="Times New Roman"/>
+          <w:sz w:val="24"/>
+          <w:szCs w:val="24"/>
+          <w:lang w:val="ru-RU"/>
+        </w:rPr>
+        <w:t>ШАГ 1</w:t>
+      </w:r>
+    </w:p>
+    <w:p>
+      <w:pPr>
+        <w:rPr>
+          <w:rFonts w:ascii="Times New Roman" w:hAnsi="Times New Roman" w:cs="Times New Roman"/>
+          <w:b/>
+          <w:bCs/>
+          <w:sz w:val="24"/>
+          <w:szCs w:val="24"/>
+          <w:lang w:val="ru-BY"/>
+        </w:rPr>
+      </w:pPr>
+      <w:r>
+        <w:rPr>
+          <w:rFonts w:ascii="Times New Roman" w:hAnsi="Times New Roman" w:cs="Times New Roman"/>
+          <w:b/>
+          <w:bCs/>
+          <w:sz w:val="24"/>
+          <w:szCs w:val="24"/>
+          <w:lang w:val="ru-BY"/>
+        </w:rPr>
+        <w:t>Какую команду нужно выполнить, чтобы сохранить конфигурацию в NVRAM?</w:t>
+      </w:r>
+      <w:r>
+        <w:rPr>
+          <w:rFonts w:ascii="Times New Roman" w:hAnsi="Times New Roman" w:cs="Times New Roman"/>
+          <w:b/>
+          <w:bCs/>
+          <w:sz w:val="24"/>
+          <w:szCs w:val="24"/>
+          <w:lang w:val="ru-RU"/>
+        </w:rPr>
+        <w:t xml:space="preserve"> </w:t>
+      </w:r>
+      <w:proofErr w:type="spellStart"/>
+      <w:r>
+        <w:rPr>
+          <w:rFonts w:ascii="Times New Roman" w:hAnsi="Times New Roman" w:cs="Times New Roman"/>
+          <w:sz w:val="24"/>
+          <w:szCs w:val="24"/>
+          <w:lang w:val="ru-RU"/>
+        </w:rPr>
+        <w:t>copy</w:t>
+      </w:r>
+      <w:proofErr w:type="spellEnd"/>
+      <w:r>
+        <w:rPr>
+          <w:rFonts w:ascii="Times New Roman" w:hAnsi="Times New Roman" w:cs="Times New Roman"/>
+          <w:sz w:val="24"/>
+          <w:szCs w:val="24"/>
+          <w:lang w:val="ru-RU"/>
+        </w:rPr>
+        <w:t xml:space="preserve"> </w:t>
+      </w:r>
+      <w:proofErr w:type="spellStart"/>
+      <w:r>
+        <w:rPr>
+          <w:rFonts w:ascii="Times New Roman" w:hAnsi="Times New Roman" w:cs="Times New Roman"/>
+          <w:sz w:val="24"/>
+          <w:szCs w:val="24"/>
+          <w:lang w:val="ru-RU"/>
+        </w:rPr>
+        <w:t>running-config</w:t>
+      </w:r>
+      <w:proofErr w:type="spellEnd"/>
+      <w:r>
+        <w:rPr>
+          <w:rFonts w:ascii="Times New Roman" w:hAnsi="Times New Roman" w:cs="Times New Roman"/>
+          <w:sz w:val="24"/>
+          <w:szCs w:val="24"/>
+          <w:lang w:val="ru-RU"/>
+        </w:rPr>
+        <w:t xml:space="preserve"> </w:t>
+      </w:r>
+      <w:proofErr w:type="spellStart"/>
+      <w:r>
+        <w:rPr>
+          <w:rFonts w:ascii="Times New Roman" w:hAnsi="Times New Roman" w:cs="Times New Roman"/>
+          <w:sz w:val="24"/>
+          <w:szCs w:val="24"/>
+          <w:lang w:val="ru-RU"/>
+        </w:rPr>
+        <w:t>startup-config</w:t>
+      </w:r>
+      <w:proofErr w:type="spellEnd"/>
+    </w:p>
+    <w:p>
+      <w:pPr>
+        <w:rPr>
+          <w:rFonts w:ascii="Times New Roman" w:hAnsi="Times New Roman" w:cs="Times New Roman"/>
+          <w:b/>
+          <w:bCs/>
+          <w:sz w:val="24"/>
+          <w:szCs w:val="24"/>
+          <w:lang w:val="ru-BY"/>
+        </w:rPr>
+      </w:pPr>
+      <w:r>
+        <w:rPr>
+          <w:rFonts w:ascii="Times New Roman" w:hAnsi="Times New Roman" w:cs="Times New Roman"/>
+          <w:b/>
+          <w:bCs/>
+          <w:sz w:val="24"/>
+          <w:szCs w:val="24"/>
+          <w:lang w:val="ru-BY"/>
+        </w:rPr>
+        <w:t>Какая самая короткая версия этой команды?</w:t>
+      </w:r>
+      <w:r>
+        <w:rPr>
+          <w:rFonts w:ascii="Times New Roman" w:hAnsi="Times New Roman" w:cs="Times New Roman"/>
+          <w:b/>
+          <w:bCs/>
+          <w:sz w:val="24"/>
+          <w:szCs w:val="24"/>
+          <w:lang w:val="ru-BY"/>
+        </w:rPr>
+        <w:t xml:space="preserve"> </w:t>
+      </w:r>
+      <w:proofErr w:type="spellStart"/>
+      <w:r>
+        <w:rPr>
+          <w:rFonts w:ascii="Times New Roman" w:hAnsi="Times New Roman" w:cs="Times New Roman"/>
+          <w:sz w:val="24"/>
+          <w:szCs w:val="24"/>
+          <w:lang w:val="ru-BY"/>
+        </w:rPr>
+        <w:t>cop</w:t>
+      </w:r>
+      <w:proofErr w:type="spellEnd"/>
+      <w:r>
+        <w:rPr>
+          <w:rFonts w:ascii="Times New Roman" w:hAnsi="Times New Roman" w:cs="Times New Roman"/>
+          <w:sz w:val="24"/>
+          <w:szCs w:val="24"/>
+          <w:lang w:val="ru-BY"/>
+        </w:rPr>
+        <w:t>&lt;</w:t>
+      </w:r>
+      <w:proofErr w:type="spellStart"/>
+      <w:r>
+        <w:rPr>
+          <w:rFonts w:ascii="Times New Roman" w:hAnsi="Times New Roman" w:cs="Times New Roman"/>
+          <w:sz w:val="24"/>
+          <w:szCs w:val="24"/>
+          <w:lang w:val="ru-BY"/>
+        </w:rPr>
+        <w:t>tab</w:t>
+      </w:r>
+      <w:proofErr w:type="spellEnd"/>
+      <w:r>
+        <w:rPr>
+          <w:rFonts w:ascii="Times New Roman" w:hAnsi="Times New Roman" w:cs="Times New Roman"/>
+          <w:sz w:val="24"/>
+          <w:szCs w:val="24"/>
+          <w:lang w:val="ru-BY"/>
+        </w:rPr>
+        <w:t>&gt;</w:t>
+      </w:r>
+      <w:r>
+        <w:rPr>
+          <w:rFonts w:ascii="Times New Roman" w:hAnsi="Times New Roman" w:cs="Times New Roman"/>
+          <w:sz w:val="24"/>
+          <w:szCs w:val="24"/>
+          <w:lang w:val="ru-BY"/>
+        </w:rPr>
+        <w:t xml:space="preserve"> r</w:t>
+      </w:r>
+      <w:r>
+        <w:rPr>
+          <w:rFonts w:ascii="Times New Roman" w:hAnsi="Times New Roman" w:cs="Times New Roman"/>
+          <w:sz w:val="24"/>
+          <w:szCs w:val="24"/>
+          <w:lang w:val="ru-BY"/>
+        </w:rPr>
+        <w:t>&lt;</w:t>
+      </w:r>
+      <w:proofErr w:type="spellStart"/>
+      <w:r>
+        <w:rPr>
+          <w:rFonts w:ascii="Times New Roman" w:hAnsi="Times New Roman" w:cs="Times New Roman"/>
+          <w:sz w:val="24"/>
+          <w:szCs w:val="24"/>
+          <w:lang w:val="ru-BY"/>
+        </w:rPr>
+        <w:t>tab</w:t>
+      </w:r>
+      <w:proofErr w:type="spellEnd"/>
+      <w:r>
+        <w:rPr>
+          <w:rFonts w:ascii="Times New Roman" w:hAnsi="Times New Roman" w:cs="Times New Roman"/>
+          <w:sz w:val="24"/>
+          <w:szCs w:val="24"/>
+          <w:lang w:val="ru-BY"/>
+        </w:rPr>
+        <w:t>&gt;</w:t>
+      </w:r>
+      <w:r>
+        <w:rPr>
+          <w:rFonts w:ascii="Times New Roman" w:hAnsi="Times New Roman" w:cs="Times New Roman"/>
+          <w:sz w:val="24"/>
+          <w:szCs w:val="24"/>
+          <w:lang w:val="ru-BY"/>
+        </w:rPr>
+        <w:t xml:space="preserve"> s</w:t>
+      </w:r>
+      <w:r>
+        <w:rPr>
+          <w:rFonts w:ascii="Times New Roman" w:hAnsi="Times New Roman" w:cs="Times New Roman"/>
+          <w:sz w:val="24"/>
+          <w:szCs w:val="24"/>
+          <w:lang w:val="ru-BY"/>
+        </w:rPr>
+        <w:t>&lt;</w:t>
+      </w:r>
+      <w:proofErr w:type="spellStart"/>
+      <w:r>
+        <w:rPr>
+          <w:rFonts w:ascii="Times New Roman" w:hAnsi="Times New Roman" w:cs="Times New Roman"/>
+          <w:sz w:val="24"/>
+          <w:szCs w:val="24"/>
+          <w:lang w:val="ru-BY"/>
+        </w:rPr>
+        <w:t>tab</w:t>
+      </w:r>
+      <w:proofErr w:type="spellEnd"/>
+      <w:r>
+        <w:rPr>
+          <w:rFonts w:ascii="Times New Roman" w:hAnsi="Times New Roman" w:cs="Times New Roman"/>
+          <w:sz w:val="24"/>
+          <w:szCs w:val="24"/>
+          <w:lang w:val="ru-BY"/>
+        </w:rPr>
+        <w:t>&gt;</w:t>
+      </w:r>
+      <w:r>
+        <w:rPr>
+          <w:rFonts w:ascii="Times New Roman" w:hAnsi="Times New Roman" w:cs="Times New Roman"/>
+          <w:sz w:val="24"/>
+          <w:szCs w:val="24"/>
+          <w:lang w:val="ru-BY"/>
+        </w:rPr>
+        <w:t xml:space="preserve"> или </w:t>
+      </w:r>
+      <w:proofErr w:type="spellStart"/>
+      <w:r>
+        <w:rPr>
+          <w:rFonts w:ascii="Times New Roman" w:hAnsi="Times New Roman" w:cs="Times New Roman"/>
+          <w:sz w:val="24"/>
+          <w:szCs w:val="24"/>
+          <w:lang w:val="ru-BY"/>
+        </w:rPr>
+        <w:t>write</w:t>
+      </w:r>
+      <w:proofErr w:type="spellEnd"/>
+      <w:r>
+        <w:rPr>
+          <w:rFonts w:ascii="Times New Roman" w:hAnsi="Times New Roman" w:cs="Times New Roman"/>
+          <w:sz w:val="24"/>
+          <w:szCs w:val="24"/>
+          <w:lang w:val="ru-BY"/>
+        </w:rPr>
+        <w:t xml:space="preserve"> </w:t>
+      </w:r>
+      <w:proofErr w:type="spellStart"/>
+      <w:r>
+        <w:rPr>
+          <w:rFonts w:ascii="Times New Roman" w:hAnsi="Times New Roman" w:cs="Times New Roman"/>
+          <w:sz w:val="24"/>
+          <w:szCs w:val="24"/>
+          <w:lang w:val="ru-BY"/>
+        </w:rPr>
+        <w:t>memory</w:t>
+      </w:r>
+      <w:proofErr w:type="spellEnd"/>
+      <w:r>
+        <w:rPr>
+          <w:rFonts w:ascii="Times New Roman" w:hAnsi="Times New Roman" w:cs="Times New Roman"/>
+          <w:sz w:val="24"/>
+          <w:szCs w:val="24"/>
+          <w:lang w:val="ru-BY"/>
+        </w:rPr>
+        <w:t xml:space="preserve"> (w</w:t>
+      </w:r>
+      <w:r>
+        <w:rPr>
+          <w:rFonts w:ascii="Times New Roman" w:hAnsi="Times New Roman" w:cs="Times New Roman"/>
+          <w:sz w:val="24"/>
+          <w:szCs w:val="24"/>
+          <w:lang w:val="ru-BY"/>
+        </w:rPr>
+        <w:t>&lt;</w:t>
+      </w:r>
+      <w:proofErr w:type="spellStart"/>
+      <w:r>
+        <w:rPr>
+          <w:rFonts w:ascii="Times New Roman" w:hAnsi="Times New Roman" w:cs="Times New Roman"/>
+          <w:sz w:val="24"/>
+          <w:szCs w:val="24"/>
+          <w:lang w:val="ru-BY"/>
+        </w:rPr>
+        <w:t>tab</w:t>
+      </w:r>
+      <w:proofErr w:type="spellEnd"/>
+      <w:r>
+        <w:rPr>
+          <w:rFonts w:ascii="Times New Roman" w:hAnsi="Times New Roman" w:cs="Times New Roman"/>
+          <w:sz w:val="24"/>
+          <w:szCs w:val="24"/>
+          <w:lang w:val="ru-BY"/>
+        </w:rPr>
+        <w:t>&gt;</w:t>
+      </w:r>
+      <w:r>
+        <w:rPr>
+          <w:rFonts w:ascii="Times New Roman" w:hAnsi="Times New Roman" w:cs="Times New Roman"/>
+          <w:sz w:val="24"/>
+          <w:szCs w:val="24"/>
+          <w:lang w:val="ru-BY"/>
+        </w:rPr>
+        <w:t xml:space="preserve"> m</w:t>
+      </w:r>
+      <w:r>
+        <w:rPr>
+          <w:rFonts w:ascii="Times New Roman" w:hAnsi="Times New Roman" w:cs="Times New Roman"/>
+          <w:sz w:val="24"/>
+          <w:szCs w:val="24"/>
+          <w:lang w:val="ru-BY"/>
+        </w:rPr>
+        <w:t>&lt;</w:t>
+      </w:r>
+      <w:proofErr w:type="spellStart"/>
+      <w:r>
+        <w:rPr>
+          <w:rFonts w:ascii="Times New Roman" w:hAnsi="Times New Roman" w:cs="Times New Roman"/>
+          <w:sz w:val="24"/>
+          <w:szCs w:val="24"/>
+          <w:lang w:val="ru-BY"/>
+        </w:rPr>
+        <w:t>tab</w:t>
+      </w:r>
+      <w:proofErr w:type="spellEnd"/>
+      <w:r>
+        <w:rPr>
+          <w:rFonts w:ascii="Times New Roman" w:hAnsi="Times New Roman" w:cs="Times New Roman"/>
+          <w:sz w:val="24"/>
+          <w:szCs w:val="24"/>
+          <w:lang w:val="ru-BY"/>
+        </w:rPr>
+        <w:t>&gt;</w:t>
+      </w:r>
+      <w:r>
+        <w:rPr>
+          <w:rFonts w:ascii="Times New Roman" w:hAnsi="Times New Roman" w:cs="Times New Roman"/>
+          <w:sz w:val="24"/>
+          <w:szCs w:val="24"/>
+          <w:lang w:val="ru-BY"/>
+        </w:rPr>
+        <w:t>)</w:t>
+      </w:r>
+    </w:p>
+    <w:p>
+      <w:pPr>
+        <w:rPr>
+          <w:rFonts w:ascii="Times New Roman" w:hAnsi="Times New Roman" w:cs="Times New Roman"/>
+          <w:sz w:val="24"/>
+          <w:szCs w:val="24"/>
+          <w:lang w:val="ru-RU"/>
+        </w:rPr>
+      </w:pPr>
+      <w:r>
+        <w:rPr>
+          <w:rFonts w:ascii="Times New Roman" w:hAnsi="Times New Roman" w:cs="Times New Roman"/>
+          <w:b/>
+          <w:bCs/>
+          <w:sz w:val="24"/>
+          <w:szCs w:val="24"/>
+          <w:lang w:val="ru-BY"/>
+        </w:rPr>
+        <w:t>Какая команда отображает содержимое NVRAM?</w:t>
+      </w:r>
+      <w:r>
+        <w:rPr>
+          <w:rFonts w:ascii="Times New Roman" w:hAnsi="Times New Roman" w:cs="Times New Roman"/>
+          <w:b/>
+          <w:bCs/>
+          <w:sz w:val="24"/>
+          <w:szCs w:val="24"/>
+          <w:lang w:val="ru-RU"/>
+        </w:rPr>
+        <w:t xml:space="preserve"> </w:t>
+      </w:r>
+      <w:proofErr w:type="spellStart"/>
+      <w:r>
+        <w:rPr>
+          <w:rFonts w:ascii="Times New Roman" w:hAnsi="Times New Roman" w:cs="Times New Roman"/>
+          <w:sz w:val="24"/>
+          <w:szCs w:val="24"/>
+          <w:lang w:val="ru-RU"/>
+        </w:rPr>
+        <w:t>show</w:t>
+      </w:r>
+      <w:proofErr w:type="spellEnd"/>
+      <w:r>
+        <w:rPr>
+          <w:rFonts w:ascii="Times New Roman" w:hAnsi="Times New Roman" w:cs="Times New Roman"/>
+          <w:sz w:val="24"/>
+          <w:szCs w:val="24"/>
+          <w:lang w:val="ru-RU"/>
+        </w:rPr>
+        <w:t xml:space="preserve"> </w:t>
+      </w:r>
+      <w:proofErr w:type="spellStart"/>
+      <w:r>
+        <w:rPr>
+          <w:rFonts w:ascii="Times New Roman" w:hAnsi="Times New Roman" w:cs="Times New Roman"/>
+          <w:sz w:val="24"/>
+          <w:szCs w:val="24"/>
+          <w:lang w:val="ru-RU"/>
+        </w:rPr>
+        <w:t>startup-config</w:t>
+      </w:r>
+      <w:proofErr w:type="spellEnd"/>
+    </w:p>
+    <w:p>
+      <w:pPr>
+        <w:rPr>
+          <w:rFonts w:ascii="Times New Roman" w:hAnsi="Times New Roman" w:cs="Times New Roman"/>
+          <w:sz w:val="24"/>
+          <w:szCs w:val="24"/>
+          <w:lang w:val="ru-RU"/>
+        </w:rPr>
+      </w:pPr>
+      <w:r>
+        <w:rPr>
+          <w:rFonts w:ascii="Times New Roman" w:hAnsi="Times New Roman" w:cs="Times New Roman"/>
+          <w:sz w:val="24"/>
+          <w:szCs w:val="24"/>
+          <w:lang w:val="ru-RU"/>
+        </w:rPr>
+        <w:t>ШАГ 2</w:t>
+      </w:r>
+    </w:p>
+    <w:p>
+      <w:pPr>
+        <w:rPr>
+          <w:rFonts w:ascii="Times New Roman" w:hAnsi="Times New Roman" w:cs="Times New Roman"/>
+          <w:b/>
+          <w:bCs/>
+          <w:sz w:val="24"/>
+          <w:szCs w:val="24"/>
+          <w:lang w:val="ru-RU"/>
+        </w:rPr>
+      </w:pPr>
+      <w:r>
+        <w:rPr>
+          <w:rFonts w:ascii="Times New Roman" w:hAnsi="Times New Roman" w:cs="Times New Roman"/>
+          <w:sz w:val="24"/>
+          <w:szCs w:val="24"/>
+          <w:lang w:val="en-US"/>
+        </w:rPr>
+        <w:t>a</w:t>
+      </w:r>
+      <w:r>
+        <w:rPr>
+          <w:rFonts w:ascii="Times New Roman" w:hAnsi="Times New Roman" w:cs="Times New Roman"/>
+          <w:sz w:val="24"/>
+          <w:szCs w:val="24"/>
+          <w:lang w:val="ru-RU"/>
+        </w:rPr>
+        <w:t xml:space="preserve">.  </w:t>
+      </w:r>
+      <w:r>
+        <w:rPr>
+          <w:rFonts w:ascii="Times New Roman" w:hAnsi="Times New Roman" w:cs="Times New Roman"/>
+          <w:b/>
+          <w:bCs/>
+          <w:sz w:val="24"/>
+          <w:szCs w:val="24"/>
+          <w:lang w:val="ru-RU"/>
+        </w:rPr>
+        <w:t xml:space="preserve">Сколько файлов хранится во </w:t>
+      </w:r>
+      <w:proofErr w:type="spellStart"/>
+      <w:r>
+        <w:rPr>
+          <w:rFonts w:ascii="Times New Roman" w:hAnsi="Times New Roman" w:cs="Times New Roman"/>
+          <w:b/>
+          <w:bCs/>
+          <w:sz w:val="24"/>
+          <w:szCs w:val="24"/>
+          <w:lang w:val="ru-RU"/>
+        </w:rPr>
+        <w:t>флеш</w:t>
+      </w:r>
+      <w:proofErr w:type="spellEnd"/>
+      <w:r>
+        <w:rPr>
+          <w:rFonts w:ascii="Times New Roman" w:hAnsi="Times New Roman" w:cs="Times New Roman"/>
+          <w:b/>
+          <w:bCs/>
+          <w:sz w:val="24"/>
+          <w:szCs w:val="24"/>
+          <w:lang w:val="ru-RU"/>
+        </w:rPr>
+        <w:t>-памяти?</w:t>
+      </w:r>
+      <w:r>
+        <w:rPr>
+          <w:rFonts w:ascii="Times New Roman" w:hAnsi="Times New Roman" w:cs="Times New Roman"/>
+          <w:b/>
+          <w:bCs/>
+          <w:sz w:val="24"/>
+          <w:szCs w:val="24"/>
+          <w:lang w:val="ru-RU"/>
+        </w:rPr>
+        <w:t xml:space="preserve"> </w:t>
+      </w:r>
+      <w:r>
+        <w:rPr>
+          <w:rFonts w:ascii="Times New Roman" w:hAnsi="Times New Roman" w:cs="Times New Roman"/>
+          <w:sz w:val="24"/>
+          <w:szCs w:val="24"/>
+          <w:lang w:val="ru-RU"/>
+        </w:rPr>
+        <w:t>- 3</w:t>
+      </w:r>
+    </w:p>
+    <w:p>
+      <w:pPr>
+        <w:rPr>
+          <w:rFonts w:ascii="Times New Roman" w:hAnsi="Times New Roman" w:cs="Times New Roman"/>
+          <w:sz w:val="24"/>
+          <w:szCs w:val="24"/>
+          <w:lang w:val="ru-RU"/>
+        </w:rPr>
+      </w:pPr>
+      <w:r>
+        <w:rPr>
+          <w:rFonts w:ascii="Times New Roman" w:hAnsi="Times New Roman" w:cs="Times New Roman"/>
+          <w:b/>
+          <w:bCs/>
+          <w:sz w:val="24"/>
+          <w:szCs w:val="24"/>
+          <w:lang w:val="ru-RU"/>
+        </w:rPr>
+        <w:t xml:space="preserve">Какой из этих файлов, по вашему мнению, является образом </w:t>
+      </w:r>
+      <w:r>
+        <w:rPr>
+          <w:rFonts w:ascii="Times New Roman" w:hAnsi="Times New Roman" w:cs="Times New Roman"/>
+          <w:b/>
+          <w:bCs/>
+          <w:sz w:val="24"/>
+          <w:szCs w:val="24"/>
+          <w:lang w:val="en-US"/>
+        </w:rPr>
+        <w:t>IOS</w:t>
+      </w:r>
+      <w:r>
+        <w:rPr>
+          <w:rFonts w:ascii="Times New Roman" w:hAnsi="Times New Roman" w:cs="Times New Roman"/>
+          <w:b/>
+          <w:bCs/>
+          <w:sz w:val="24"/>
+          <w:szCs w:val="24"/>
+          <w:lang w:val="ru-RU"/>
+        </w:rPr>
+        <w:t>?</w:t>
+      </w:r>
+      <w:r>
+        <w:rPr>
+          <w:rFonts w:ascii="Times New Roman" w:hAnsi="Times New Roman" w:cs="Times New Roman"/>
+          <w:b/>
+          <w:bCs/>
+          <w:sz w:val="24"/>
+          <w:szCs w:val="24"/>
+          <w:lang w:val="ru-RU"/>
+        </w:rPr>
+        <w:t xml:space="preserve"> </w:t>
+      </w:r>
+      <w:r>
+        <w:rPr>
+          <w:rFonts w:ascii="Times New Roman" w:hAnsi="Times New Roman" w:cs="Times New Roman"/>
+          <w:b/>
+          <w:bCs/>
+          <w:sz w:val="24"/>
+          <w:szCs w:val="24"/>
+          <w:lang w:val="ru-RU"/>
+        </w:rPr>
+        <w:t xml:space="preserve">- </w:t>
+      </w:r>
+      <w:r>
+        <w:rPr>
+          <w:rFonts w:ascii="Times New Roman" w:hAnsi="Times New Roman" w:cs="Times New Roman"/>
+          <w:sz w:val="24"/>
+          <w:szCs w:val="24"/>
+          <w:lang w:val="ru-RU"/>
+        </w:rPr>
+        <w:t>c1900-universalk9-mz.SPA.151-4.M4.bin</w:t>
+      </w:r>
+    </w:p>
+    <w:p>
+      <w:pPr>
+        <w:pBdr>
+          <w:bottom w:val="single" w:sz="6" w:space="1" w:color="auto"/>
+        </w:pBdr>
+        <w:rPr>
+          <w:rFonts w:ascii="Times New Roman" w:hAnsi="Times New Roman" w:cs="Times New Roman"/>
+          <w:sz w:val="24"/>
+          <w:szCs w:val="24"/>
+          <w:lang w:val="ru-RU"/>
+        </w:rPr>
+      </w:pPr>
+      <w:r>
+        <w:rPr>
+          <w:rFonts w:ascii="Times New Roman" w:hAnsi="Times New Roman" w:cs="Times New Roman"/>
+          <w:b/>
+          <w:bCs/>
+          <w:sz w:val="24"/>
+          <w:szCs w:val="24"/>
+          <w:lang w:val="ru-RU"/>
+        </w:rPr>
+        <w:t xml:space="preserve">Почему вы считаете, что этот файл — образ </w:t>
+      </w:r>
+      <w:r>
+        <w:rPr>
+          <w:rFonts w:ascii="Times New Roman" w:hAnsi="Times New Roman" w:cs="Times New Roman"/>
+          <w:b/>
+          <w:bCs/>
+          <w:sz w:val="24"/>
+          <w:szCs w:val="24"/>
+          <w:lang w:val="en-US"/>
+        </w:rPr>
+        <w:t>IOS</w:t>
+      </w:r>
+      <w:r>
+        <w:rPr>
+          <w:rFonts w:ascii="Times New Roman" w:hAnsi="Times New Roman" w:cs="Times New Roman"/>
+          <w:b/>
+          <w:bCs/>
+          <w:sz w:val="24"/>
+          <w:szCs w:val="24"/>
+          <w:lang w:val="ru-RU"/>
+        </w:rPr>
+        <w:t>?</w:t>
+      </w:r>
+      <w:r>
+        <w:rPr>
+          <w:rFonts w:ascii="Times New Roman" w:hAnsi="Times New Roman" w:cs="Times New Roman"/>
+          <w:sz w:val="24"/>
+          <w:szCs w:val="24"/>
+          <w:lang w:val="ru-RU"/>
+        </w:rPr>
+        <w:t xml:space="preserve"> </w:t>
+      </w:r>
+      <w:r>
+        <w:rPr>
+          <w:rFonts w:ascii="Times New Roman" w:hAnsi="Times New Roman" w:cs="Times New Roman"/>
+          <w:sz w:val="24"/>
+          <w:szCs w:val="24"/>
+          <w:lang w:val="ru-RU"/>
+        </w:rPr>
+        <w:t>–</w:t>
+      </w:r>
+      <w:r>
+        <w:rPr>
+          <w:rFonts w:ascii="Times New Roman" w:hAnsi="Times New Roman" w:cs="Times New Roman"/>
+          <w:sz w:val="24"/>
+          <w:szCs w:val="24"/>
+          <w:lang w:val="ru-RU"/>
+        </w:rPr>
+        <w:t xml:space="preserve"> </w:t>
+      </w:r>
+      <w:r>
+        <w:rPr>
+          <w:rFonts w:ascii="Times New Roman" w:hAnsi="Times New Roman" w:cs="Times New Roman"/>
+          <w:sz w:val="24"/>
+          <w:szCs w:val="24"/>
+          <w:lang w:val="ru-RU"/>
+        </w:rPr>
+        <w:t xml:space="preserve">самый большой файл + расширение </w:t>
+      </w:r>
+      <w:r>
+        <w:rPr>
+          <w:rFonts w:ascii="Times New Roman" w:hAnsi="Times New Roman" w:cs="Times New Roman"/>
+          <w:sz w:val="24"/>
+          <w:szCs w:val="24"/>
+          <w:lang w:val="en-US"/>
+        </w:rPr>
+        <w:t>bin</w:t>
+      </w:r>
+      <w:r>
+        <w:rPr>
+          <w:rFonts w:ascii="Times New Roman" w:hAnsi="Times New Roman" w:cs="Times New Roman"/>
+          <w:sz w:val="24"/>
+          <w:szCs w:val="24"/>
+          <w:lang w:val="ru-RU"/>
+        </w:rPr>
+        <w:t>.</w:t>
+      </w:r>
+    </w:p>
+    <w:p>
+      <w:pPr>
+        <w:rPr>
+          <w:rFonts w:ascii="Times New Roman" w:hAnsi="Times New Roman" w:cs="Times New Roman"/>
+          <w:sz w:val="24"/>
+          <w:szCs w:val="24"/>
+          <w:lang w:val="ru-RU"/>
+        </w:rPr>
+      </w:pPr>
+      <w:r>
+        <w:rPr>
+          <w:rFonts w:ascii="Times New Roman" w:hAnsi="Times New Roman" w:cs="Times New Roman"/>
+          <w:sz w:val="24"/>
+          <w:szCs w:val="24"/>
+          <w:lang w:val="ru-RU"/>
+        </w:rPr>
+        <w:t>ЗАДАНИЕ 3</w:t>
+      </w:r>
+    </w:p>
+    <w:p>
+      <w:pPr>
+        <w:rPr>
+          <w:rFonts w:ascii="Times New Roman" w:hAnsi="Times New Roman" w:cs="Times New Roman"/>
+          <w:b/>
+          <w:bCs/>
+          <w:sz w:val="24"/>
+          <w:szCs w:val="24"/>
+          <w:lang w:val="ru-RU"/>
+        </w:rPr>
+      </w:pPr>
+      <w:r>
+        <w:rPr>
+          <w:rFonts w:ascii="Times New Roman" w:hAnsi="Times New Roman" w:cs="Times New Roman"/>
+          <w:b/>
+          <w:bCs/>
+          <w:sz w:val="24"/>
+          <w:szCs w:val="24"/>
+          <w:lang w:val="ru-RU"/>
+        </w:rPr>
+        <w:t xml:space="preserve">Пароль консоли — </w:t>
+      </w:r>
+      <w:proofErr w:type="spellStart"/>
+      <w:r>
+        <w:rPr>
+          <w:rFonts w:ascii="Times New Roman" w:hAnsi="Times New Roman" w:cs="Times New Roman"/>
+          <w:b/>
+          <w:bCs/>
+          <w:sz w:val="24"/>
+          <w:szCs w:val="24"/>
+          <w:lang w:val="ru-RU"/>
+        </w:rPr>
+        <w:t>cisco</w:t>
+      </w:r>
+      <w:proofErr w:type="spellEnd"/>
+      <w:r>
+        <w:rPr>
+          <w:rFonts w:ascii="Times New Roman" w:hAnsi="Times New Roman" w:cs="Times New Roman"/>
+          <w:b/>
+          <w:bCs/>
+          <w:sz w:val="24"/>
+          <w:szCs w:val="24"/>
+          <w:lang w:val="ru-RU"/>
+        </w:rPr>
+        <w:t xml:space="preserve">. Пароль привилегированного режима — </w:t>
+      </w:r>
+      <w:proofErr w:type="spellStart"/>
+      <w:r>
+        <w:rPr>
+          <w:rFonts w:ascii="Times New Roman" w:hAnsi="Times New Roman" w:cs="Times New Roman"/>
+          <w:b/>
+          <w:bCs/>
+          <w:sz w:val="24"/>
+          <w:szCs w:val="24"/>
+          <w:lang w:val="ru-RU"/>
+        </w:rPr>
+        <w:t>class</w:t>
+      </w:r>
+      <w:proofErr w:type="spellEnd"/>
+      <w:r>
+        <w:rPr>
+          <w:rFonts w:ascii="Times New Roman" w:hAnsi="Times New Roman" w:cs="Times New Roman"/>
+          <w:b/>
+          <w:bCs/>
+          <w:sz w:val="24"/>
+          <w:szCs w:val="24"/>
+          <w:lang w:val="ru-RU"/>
+        </w:rPr>
+        <w:t>.</w:t>
+      </w:r>
+    </w:p>
+    <w:p>
+      <w:pPr>
+        <w:rPr>
+          <w:rFonts w:ascii="Times New Roman" w:hAnsi="Times New Roman" w:cs="Times New Roman"/>
+          <w:sz w:val="24"/>
+          <w:szCs w:val="24"/>
+          <w:lang w:val="ru-RU"/>
+        </w:rPr>
+      </w:pPr>
+      <w:r>
+        <w:rPr>
+          <w:rFonts w:ascii="Times New Roman" w:hAnsi="Times New Roman" w:cs="Times New Roman"/>
+          <w:sz w:val="24"/>
+          <w:szCs w:val="24"/>
+          <w:lang w:val="ru-RU"/>
+        </w:rPr>
+        <w:t>ЧАСТЬ 1</w:t>
+      </w:r>
+    </w:p>
+    <w:p>
+      <w:pPr>
+        <w:rPr>
+          <w:rFonts w:ascii="Times New Roman" w:hAnsi="Times New Roman" w:cs="Times New Roman"/>
+          <w:sz w:val="24"/>
+          <w:szCs w:val="24"/>
+          <w:lang w:val="ru-RU"/>
+        </w:rPr>
+      </w:pPr>
+      <w:r>
+        <w:rPr>
+          <w:rFonts w:ascii="Times New Roman" w:hAnsi="Times New Roman" w:cs="Times New Roman"/>
+          <w:sz w:val="24"/>
+          <w:szCs w:val="24"/>
+          <w:lang w:val="ru-RU"/>
+        </w:rPr>
+        <w:t>ШАГ 1</w:t>
+      </w:r>
+    </w:p>
+    <w:p>
+      <w:pPr>
+        <w:rPr>
+          <w:rFonts w:ascii="Times New Roman" w:hAnsi="Times New Roman" w:cs="Times New Roman"/>
+          <w:sz w:val="24"/>
+          <w:szCs w:val="24"/>
+          <w:lang w:val="ru-BY"/>
+        </w:rPr>
+      </w:pPr>
+      <w:r>
+        <w:rPr>
+          <w:rFonts w:ascii="Times New Roman" w:hAnsi="Times New Roman" w:cs="Times New Roman"/>
+          <w:b/>
+          <w:bCs/>
+          <w:sz w:val="24"/>
+          <w:szCs w:val="24"/>
+          <w:lang w:val="ru-BY"/>
+        </w:rPr>
+        <w:lastRenderedPageBreak/>
+        <w:t>a.</w:t>
+      </w:r>
+      <w:r>
+        <w:rPr>
+          <w:rFonts w:ascii="Times New Roman" w:hAnsi="Times New Roman" w:cs="Times New Roman"/>
+          <w:sz w:val="24"/>
+          <w:szCs w:val="24"/>
+          <w:lang w:val="ru-BY"/>
+        </w:rPr>
+        <w:t xml:space="preserve">   </w:t>
+      </w:r>
+      <w:r>
+        <w:rPr>
+          <w:rFonts w:ascii="Times New Roman" w:hAnsi="Times New Roman" w:cs="Times New Roman"/>
+          <w:b/>
+          <w:bCs/>
+          <w:sz w:val="24"/>
+          <w:szCs w:val="24"/>
+          <w:lang w:val="ru-BY"/>
+        </w:rPr>
+        <w:t>Какая команда выводит статистику по всем интерфейсам, настроенным на маршрутизаторе?</w:t>
+      </w:r>
+      <w:r>
+        <w:rPr>
+          <w:rFonts w:ascii="Times New Roman" w:hAnsi="Times New Roman" w:cs="Times New Roman"/>
+          <w:sz w:val="24"/>
+          <w:szCs w:val="24"/>
+          <w:lang w:val="ru-RU"/>
+        </w:rPr>
+        <w:t xml:space="preserve"> - </w:t>
+      </w:r>
+      <w:proofErr w:type="spellStart"/>
+      <w:r>
+        <w:rPr>
+          <w:rFonts w:ascii="Times New Roman" w:hAnsi="Times New Roman" w:cs="Times New Roman"/>
+          <w:sz w:val="24"/>
+          <w:szCs w:val="24"/>
+          <w:lang w:val="ru-RU"/>
+        </w:rPr>
+        <w:t>show</w:t>
+      </w:r>
+      <w:proofErr w:type="spellEnd"/>
+      <w:r>
+        <w:rPr>
+          <w:rFonts w:ascii="Times New Roman" w:hAnsi="Times New Roman" w:cs="Times New Roman"/>
+          <w:sz w:val="24"/>
+          <w:szCs w:val="24"/>
+          <w:lang w:val="ru-RU"/>
+        </w:rPr>
+        <w:t xml:space="preserve"> </w:t>
+      </w:r>
+      <w:proofErr w:type="spellStart"/>
+      <w:r>
+        <w:rPr>
+          <w:rFonts w:ascii="Times New Roman" w:hAnsi="Times New Roman" w:cs="Times New Roman"/>
+          <w:sz w:val="24"/>
+          <w:szCs w:val="24"/>
+          <w:lang w:val="ru-RU"/>
+        </w:rPr>
+        <w:t>interfaces</w:t>
+      </w:r>
+      <w:proofErr w:type="spellEnd"/>
+    </w:p>
+    <w:p>
+      <w:pPr>
+        <w:rPr>
+          <w:rFonts w:ascii="Times New Roman" w:hAnsi="Times New Roman" w:cs="Times New Roman"/>
+          <w:b/>
+          <w:bCs/>
+          <w:sz w:val="24"/>
+          <w:szCs w:val="24"/>
+          <w:lang w:val="ru-RU"/>
+        </w:rPr>
+      </w:pPr>
+      <w:r>
+        <w:rPr>
+          <w:rFonts w:ascii="Times New Roman" w:hAnsi="Times New Roman" w:cs="Times New Roman"/>
+          <w:b/>
+          <w:bCs/>
+          <w:sz w:val="24"/>
+          <w:szCs w:val="24"/>
+          <w:lang w:val="ru-BY"/>
+        </w:rPr>
+        <w:t xml:space="preserve">b.   Какая команда выводит только сведения об интерфейсе </w:t>
+      </w:r>
+      <w:proofErr w:type="spellStart"/>
+      <w:r>
+        <w:rPr>
+          <w:rFonts w:ascii="Times New Roman" w:hAnsi="Times New Roman" w:cs="Times New Roman"/>
+          <w:b/>
+          <w:bCs/>
+          <w:sz w:val="24"/>
+          <w:szCs w:val="24"/>
+          <w:lang w:val="ru-BY"/>
+        </w:rPr>
+        <w:t>Serial</w:t>
+      </w:r>
+      <w:proofErr w:type="spellEnd"/>
+      <w:r>
+        <w:rPr>
+          <w:rFonts w:ascii="Times New Roman" w:hAnsi="Times New Roman" w:cs="Times New Roman"/>
+          <w:b/>
+          <w:bCs/>
+          <w:sz w:val="24"/>
+          <w:szCs w:val="24"/>
+          <w:lang w:val="ru-BY"/>
+        </w:rPr>
+        <w:t xml:space="preserve"> 0/0/0?</w:t>
+      </w:r>
+      <w:r>
+        <w:rPr>
+          <w:rFonts w:ascii="Times New Roman" w:hAnsi="Times New Roman" w:cs="Times New Roman"/>
+          <w:b/>
+          <w:bCs/>
+          <w:sz w:val="24"/>
+          <w:szCs w:val="24"/>
+          <w:lang w:val="ru-RU"/>
+        </w:rPr>
+        <w:t xml:space="preserve"> </w:t>
+      </w:r>
+      <w:r>
+        <w:rPr>
+          <w:rFonts w:ascii="Times New Roman" w:hAnsi="Times New Roman" w:cs="Times New Roman"/>
+          <w:sz w:val="24"/>
+          <w:szCs w:val="24"/>
+          <w:lang w:val="ru-RU"/>
+        </w:rPr>
+        <w:t xml:space="preserve">- </w:t>
+      </w:r>
+      <w:proofErr w:type="spellStart"/>
+      <w:r>
+        <w:rPr>
+          <w:rFonts w:ascii="Times New Roman" w:hAnsi="Times New Roman" w:cs="Times New Roman"/>
+          <w:sz w:val="24"/>
+          <w:szCs w:val="24"/>
+          <w:lang w:val="ru-RU"/>
+        </w:rPr>
+        <w:t>show</w:t>
+      </w:r>
+      <w:proofErr w:type="spellEnd"/>
+      <w:r>
+        <w:rPr>
+          <w:rFonts w:ascii="Times New Roman" w:hAnsi="Times New Roman" w:cs="Times New Roman"/>
+          <w:sz w:val="24"/>
+          <w:szCs w:val="24"/>
+          <w:lang w:val="ru-RU"/>
+        </w:rPr>
+        <w:t xml:space="preserve"> </w:t>
+      </w:r>
+      <w:proofErr w:type="spellStart"/>
+      <w:r>
+        <w:rPr>
+          <w:rFonts w:ascii="Times New Roman" w:hAnsi="Times New Roman" w:cs="Times New Roman"/>
+          <w:sz w:val="24"/>
+          <w:szCs w:val="24"/>
+          <w:lang w:val="ru-RU"/>
+        </w:rPr>
+        <w:t>interfaces</w:t>
+      </w:r>
+      <w:proofErr w:type="spellEnd"/>
+      <w:r>
+        <w:rPr>
+          <w:rFonts w:ascii="Times New Roman" w:hAnsi="Times New Roman" w:cs="Times New Roman"/>
+          <w:sz w:val="24"/>
+          <w:szCs w:val="24"/>
+          <w:lang w:val="ru-RU"/>
+        </w:rPr>
+        <w:t xml:space="preserve"> </w:t>
+      </w:r>
+      <w:r>
+        <w:rPr>
+          <w:rFonts w:ascii="Times New Roman" w:hAnsi="Times New Roman" w:cs="Times New Roman"/>
+          <w:sz w:val="24"/>
+          <w:szCs w:val="24"/>
+          <w:lang w:val="en-US"/>
+        </w:rPr>
+        <w:t>serial</w:t>
+      </w:r>
+      <w:r>
+        <w:rPr>
+          <w:rFonts w:ascii="Times New Roman" w:hAnsi="Times New Roman" w:cs="Times New Roman"/>
+          <w:sz w:val="24"/>
+          <w:szCs w:val="24"/>
+          <w:lang w:val="ru-RU"/>
+        </w:rPr>
+        <w:t xml:space="preserve"> </w:t>
+      </w:r>
+      <w:r>
+        <w:rPr>
+          <w:rFonts w:ascii="Times New Roman" w:hAnsi="Times New Roman" w:cs="Times New Roman"/>
+          <w:sz w:val="24"/>
+          <w:szCs w:val="24"/>
+          <w:lang w:val="ru-RU"/>
+        </w:rPr>
+        <w:t>0/0/0</w:t>
+      </w:r>
+    </w:p>
+    <w:p>
+      <w:pPr>
+        <w:rPr>
+          <w:rFonts w:ascii="Times New Roman" w:hAnsi="Times New Roman" w:cs="Times New Roman"/>
+          <w:b/>
+          <w:bCs/>
+          <w:sz w:val="24"/>
+          <w:szCs w:val="24"/>
+          <w:lang w:val="ru-BY"/>
+        </w:rPr>
+      </w:pPr>
+      <w:r>
+        <w:rPr>
+          <w:rFonts w:ascii="Times New Roman" w:hAnsi="Times New Roman" w:cs="Times New Roman"/>
+          <w:b/>
+          <w:bCs/>
+          <w:sz w:val="24"/>
+          <w:szCs w:val="24"/>
+          <w:lang w:val="ru-BY"/>
+        </w:rPr>
+        <w:t xml:space="preserve">c.   Введите команду, чтобы отобразить статистику по интерфейсу </w:t>
+      </w:r>
+      <w:proofErr w:type="spellStart"/>
+      <w:r>
+        <w:rPr>
+          <w:rFonts w:ascii="Times New Roman" w:hAnsi="Times New Roman" w:cs="Times New Roman"/>
+          <w:b/>
+          <w:bCs/>
+          <w:sz w:val="24"/>
+          <w:szCs w:val="24"/>
+          <w:lang w:val="ru-BY"/>
+        </w:rPr>
+        <w:t>Serial</w:t>
+      </w:r>
+      <w:proofErr w:type="spellEnd"/>
+      <w:r>
+        <w:rPr>
+          <w:rFonts w:ascii="Times New Roman" w:hAnsi="Times New Roman" w:cs="Times New Roman"/>
+          <w:b/>
+          <w:bCs/>
+          <w:sz w:val="24"/>
+          <w:szCs w:val="24"/>
+          <w:lang w:val="ru-BY"/>
+        </w:rPr>
+        <w:t xml:space="preserve"> 0/0/0 на маршрутизаторе R1, и ответьте на следующие вопросы.</w:t>
+      </w:r>
+    </w:p>
+    <w:p>
+      <w:pPr>
+        <w:rPr>
+          <w:rFonts w:ascii="Times New Roman" w:hAnsi="Times New Roman" w:cs="Times New Roman"/>
+          <w:b/>
+          <w:bCs/>
+          <w:sz w:val="24"/>
+          <w:szCs w:val="24"/>
+          <w:lang w:val="ru-RU"/>
+        </w:rPr>
+      </w:pPr>
+      <w:r>
+        <w:rPr>
+          <w:rFonts w:ascii="Times New Roman" w:hAnsi="Times New Roman" w:cs="Times New Roman"/>
+          <w:b/>
+          <w:bCs/>
+          <w:sz w:val="24"/>
+          <w:szCs w:val="24"/>
+          <w:lang w:val="ru-BY"/>
+        </w:rPr>
+        <w:t>1) Какой IP-адрес настроен на маршрутизаторе R1?</w:t>
+      </w:r>
+      <w:r>
+        <w:rPr>
+          <w:rFonts w:ascii="Times New Roman" w:hAnsi="Times New Roman" w:cs="Times New Roman"/>
+          <w:b/>
+          <w:bCs/>
+          <w:sz w:val="24"/>
+          <w:szCs w:val="24"/>
+          <w:lang w:val="ru-RU"/>
+        </w:rPr>
+        <w:t xml:space="preserve"> </w:t>
+      </w:r>
+      <w:r>
+        <w:rPr>
+          <w:rFonts w:ascii="Times New Roman" w:hAnsi="Times New Roman" w:cs="Times New Roman"/>
+          <w:sz w:val="24"/>
+          <w:szCs w:val="24"/>
+          <w:lang w:val="ru-RU"/>
+        </w:rPr>
+        <w:t xml:space="preserve">- </w:t>
+      </w:r>
+      <w:r>
+        <w:rPr>
+          <w:rFonts w:ascii="Times New Roman" w:hAnsi="Times New Roman" w:cs="Times New Roman"/>
+          <w:sz w:val="24"/>
+          <w:szCs w:val="24"/>
+          <w:lang w:val="ru-RU"/>
+        </w:rPr>
+        <w:t>209.165.200.225/30</w:t>
+      </w:r>
+    </w:p>
+    <w:p>
+      <w:pPr>
+        <w:rPr>
+          <w:rFonts w:ascii="Times New Roman" w:hAnsi="Times New Roman" w:cs="Times New Roman"/>
+          <w:b/>
+          <w:bCs/>
+          <w:sz w:val="24"/>
+          <w:szCs w:val="24"/>
+          <w:lang w:val="ru-RU"/>
+        </w:rPr>
+      </w:pPr>
+      <w:r>
+        <w:rPr>
+          <w:rFonts w:ascii="Times New Roman" w:hAnsi="Times New Roman" w:cs="Times New Roman"/>
+          <w:sz w:val="24"/>
+          <w:szCs w:val="24"/>
+          <w:lang w:val="ru-BY"/>
+        </w:rPr>
+        <w:t xml:space="preserve">2) </w:t>
+      </w:r>
+      <w:r>
+        <w:rPr>
+          <w:rFonts w:ascii="Times New Roman" w:hAnsi="Times New Roman" w:cs="Times New Roman"/>
+          <w:b/>
+          <w:bCs/>
+          <w:sz w:val="24"/>
+          <w:szCs w:val="24"/>
+          <w:lang w:val="ru-BY"/>
+        </w:rPr>
+        <w:t xml:space="preserve">Какую пропускную способность имеет интерфейс </w:t>
+      </w:r>
+      <w:proofErr w:type="spellStart"/>
+      <w:r>
+        <w:rPr>
+          <w:rFonts w:ascii="Times New Roman" w:hAnsi="Times New Roman" w:cs="Times New Roman"/>
+          <w:b/>
+          <w:bCs/>
+          <w:sz w:val="24"/>
+          <w:szCs w:val="24"/>
+          <w:lang w:val="ru-BY"/>
+        </w:rPr>
+        <w:t>Serial</w:t>
+      </w:r>
+      <w:proofErr w:type="spellEnd"/>
+      <w:r>
+        <w:rPr>
+          <w:rFonts w:ascii="Times New Roman" w:hAnsi="Times New Roman" w:cs="Times New Roman"/>
+          <w:b/>
+          <w:bCs/>
+          <w:sz w:val="24"/>
+          <w:szCs w:val="24"/>
+          <w:lang w:val="ru-BY"/>
+        </w:rPr>
+        <w:t xml:space="preserve"> 0/0/0?</w:t>
+      </w:r>
+      <w:r>
+        <w:rPr>
+          <w:rFonts w:ascii="Times New Roman" w:hAnsi="Times New Roman" w:cs="Times New Roman"/>
+          <w:b/>
+          <w:bCs/>
+          <w:sz w:val="24"/>
+          <w:szCs w:val="24"/>
+          <w:lang w:val="ru-RU"/>
+        </w:rPr>
+        <w:t xml:space="preserve"> </w:t>
+      </w:r>
+      <w:r>
+        <w:rPr>
+          <w:rFonts w:ascii="Times New Roman" w:hAnsi="Times New Roman" w:cs="Times New Roman"/>
+          <w:sz w:val="24"/>
+          <w:szCs w:val="24"/>
+          <w:lang w:val="ru-RU"/>
+        </w:rPr>
+        <w:t>–</w:t>
+      </w:r>
+      <w:r>
+        <w:rPr>
+          <w:rFonts w:ascii="Times New Roman" w:hAnsi="Times New Roman" w:cs="Times New Roman"/>
+          <w:sz w:val="24"/>
+          <w:szCs w:val="24"/>
+          <w:lang w:val="ru-RU"/>
+        </w:rPr>
+        <w:t xml:space="preserve"> </w:t>
+      </w:r>
+      <w:r>
+        <w:rPr>
+          <w:rFonts w:ascii="Times New Roman" w:hAnsi="Times New Roman" w:cs="Times New Roman"/>
+          <w:sz w:val="24"/>
+          <w:szCs w:val="24"/>
+          <w:lang w:val="ru-RU"/>
+        </w:rPr>
+        <w:t>BW</w:t>
+      </w:r>
+      <w:r>
+        <w:rPr>
+          <w:rFonts w:ascii="Times New Roman" w:hAnsi="Times New Roman" w:cs="Times New Roman"/>
+          <w:sz w:val="24"/>
+          <w:szCs w:val="24"/>
+          <w:lang w:val="ru-RU"/>
+        </w:rPr>
+        <w:t xml:space="preserve"> (</w:t>
+      </w:r>
+      <w:r>
+        <w:rPr>
+          <w:rFonts w:ascii="Times New Roman" w:hAnsi="Times New Roman" w:cs="Times New Roman"/>
+          <w:sz w:val="24"/>
+          <w:szCs w:val="24"/>
+          <w:lang w:val="en-US"/>
+        </w:rPr>
+        <w:t>bandwidth</w:t>
+      </w:r>
+      <w:r>
+        <w:rPr>
+          <w:rFonts w:ascii="Times New Roman" w:hAnsi="Times New Roman" w:cs="Times New Roman"/>
+          <w:sz w:val="24"/>
+          <w:szCs w:val="24"/>
+          <w:lang w:val="ru-RU"/>
+        </w:rPr>
+        <w:t>)</w:t>
+      </w:r>
+      <w:r>
+        <w:rPr>
+          <w:rFonts w:ascii="Times New Roman" w:hAnsi="Times New Roman" w:cs="Times New Roman"/>
+          <w:sz w:val="24"/>
+          <w:szCs w:val="24"/>
+          <w:lang w:val="ru-RU"/>
+        </w:rPr>
+        <w:t xml:space="preserve"> 1544 </w:t>
+      </w:r>
+      <w:proofErr w:type="spellStart"/>
+      <w:r>
+        <w:rPr>
+          <w:rFonts w:ascii="Times New Roman" w:hAnsi="Times New Roman" w:cs="Times New Roman"/>
+          <w:sz w:val="24"/>
+          <w:szCs w:val="24"/>
+          <w:lang w:val="ru-RU"/>
+        </w:rPr>
+        <w:t>Kbit</w:t>
+      </w:r>
+      <w:proofErr w:type="spellEnd"/>
+    </w:p>
+    <w:p>
+      <w:pPr>
+        <w:rPr>
+          <w:rFonts w:ascii="Times New Roman" w:hAnsi="Times New Roman" w:cs="Times New Roman"/>
+          <w:sz w:val="24"/>
+          <w:szCs w:val="24"/>
+          <w:lang w:val="ru-BY"/>
+        </w:rPr>
+      </w:pPr>
+      <w:r>
+        <w:rPr>
+          <w:rFonts w:ascii="Times New Roman" w:hAnsi="Times New Roman" w:cs="Times New Roman"/>
+          <w:sz w:val="24"/>
+          <w:szCs w:val="24"/>
+          <w:lang w:val="ru-BY"/>
+        </w:rPr>
+        <w:t xml:space="preserve">d.   Введите команду, чтобы отобразить статистику по интерфейсу </w:t>
+      </w:r>
+      <w:proofErr w:type="spellStart"/>
+      <w:r>
+        <w:rPr>
+          <w:rFonts w:ascii="Times New Roman" w:hAnsi="Times New Roman" w:cs="Times New Roman"/>
+          <w:sz w:val="24"/>
+          <w:szCs w:val="24"/>
+          <w:lang w:val="ru-BY"/>
+        </w:rPr>
+        <w:t>GigabitEthernet</w:t>
+      </w:r>
+      <w:proofErr w:type="spellEnd"/>
+      <w:r>
+        <w:rPr>
+          <w:rFonts w:ascii="Times New Roman" w:hAnsi="Times New Roman" w:cs="Times New Roman"/>
+          <w:sz w:val="24"/>
+          <w:szCs w:val="24"/>
+          <w:lang w:val="ru-BY"/>
+        </w:rPr>
+        <w:t xml:space="preserve"> 0/0, и ответьте на следующие вопросы.</w:t>
+      </w:r>
+    </w:p>
+    <w:p>
+      <w:pPr>
+        <w:rPr>
+          <w:rFonts w:ascii="Times New Roman" w:hAnsi="Times New Roman" w:cs="Times New Roman"/>
+          <w:b/>
+          <w:bCs/>
+          <w:sz w:val="24"/>
+          <w:szCs w:val="24"/>
+          <w:lang w:val="ru-RU"/>
+        </w:rPr>
+      </w:pPr>
+      <w:r>
+        <w:rPr>
+          <w:rFonts w:ascii="Times New Roman" w:hAnsi="Times New Roman" w:cs="Times New Roman"/>
+          <w:b/>
+          <w:bCs/>
+          <w:sz w:val="24"/>
+          <w:szCs w:val="24"/>
+          <w:lang w:val="ru-BY"/>
+        </w:rPr>
+        <w:t>1) Какой IP-адрес имеет маршрутизатор R1?</w:t>
+      </w:r>
+      <w:r>
+        <w:rPr>
+          <w:rFonts w:ascii="Times New Roman" w:hAnsi="Times New Roman" w:cs="Times New Roman"/>
+          <w:b/>
+          <w:bCs/>
+          <w:sz w:val="24"/>
+          <w:szCs w:val="24"/>
+          <w:lang w:val="ru-RU"/>
+        </w:rPr>
+        <w:t xml:space="preserve"> </w:t>
+      </w:r>
+      <w:r>
+        <w:rPr>
+          <w:rFonts w:ascii="Times New Roman" w:hAnsi="Times New Roman" w:cs="Times New Roman"/>
+          <w:sz w:val="24"/>
+          <w:szCs w:val="24"/>
+          <w:lang w:val="ru-RU"/>
+        </w:rPr>
+        <w:t xml:space="preserve">– </w:t>
+      </w:r>
+      <w:r>
+        <w:rPr>
+          <w:rFonts w:ascii="Times New Roman" w:hAnsi="Times New Roman" w:cs="Times New Roman"/>
+          <w:sz w:val="24"/>
+          <w:szCs w:val="24"/>
+          <w:lang w:val="en-US"/>
+        </w:rPr>
+        <w:t>IP</w:t>
+      </w:r>
+      <w:r>
+        <w:rPr>
+          <w:rFonts w:ascii="Times New Roman" w:hAnsi="Times New Roman" w:cs="Times New Roman"/>
+          <w:sz w:val="24"/>
+          <w:szCs w:val="24"/>
+          <w:lang w:val="ru-RU"/>
+        </w:rPr>
+        <w:t>-адрес не настроен.</w:t>
+      </w:r>
+    </w:p>
+    <w:p>
+      <w:pPr>
+        <w:rPr>
+          <w:rFonts w:ascii="Times New Roman" w:hAnsi="Times New Roman" w:cs="Times New Roman"/>
+          <w:b/>
+          <w:bCs/>
+          <w:sz w:val="24"/>
+          <w:szCs w:val="24"/>
+          <w:lang w:val="ru-RU"/>
+        </w:rPr>
+      </w:pPr>
+      <w:r>
+        <w:rPr>
+          <w:rFonts w:ascii="Times New Roman" w:hAnsi="Times New Roman" w:cs="Times New Roman"/>
+          <w:b/>
+          <w:bCs/>
+          <w:sz w:val="24"/>
+          <w:szCs w:val="24"/>
+          <w:lang w:val="ru-BY"/>
+        </w:rPr>
+        <w:t xml:space="preserve">2) Какой MAC-адрес имеет интерфейс </w:t>
+      </w:r>
+      <w:proofErr w:type="spellStart"/>
+      <w:r>
+        <w:rPr>
+          <w:rFonts w:ascii="Times New Roman" w:hAnsi="Times New Roman" w:cs="Times New Roman"/>
+          <w:b/>
+          <w:bCs/>
+          <w:sz w:val="24"/>
+          <w:szCs w:val="24"/>
+          <w:lang w:val="ru-BY"/>
+        </w:rPr>
+        <w:t>GigabitEthernet</w:t>
+      </w:r>
+      <w:proofErr w:type="spellEnd"/>
+      <w:r>
+        <w:rPr>
+          <w:rFonts w:ascii="Times New Roman" w:hAnsi="Times New Roman" w:cs="Times New Roman"/>
+          <w:b/>
+          <w:bCs/>
+          <w:sz w:val="24"/>
+          <w:szCs w:val="24"/>
+          <w:lang w:val="ru-BY"/>
+        </w:rPr>
+        <w:t xml:space="preserve"> 0/0?</w:t>
+      </w:r>
+      <w:r>
+        <w:rPr>
+          <w:rFonts w:ascii="Times New Roman" w:hAnsi="Times New Roman" w:cs="Times New Roman"/>
+          <w:b/>
+          <w:bCs/>
+          <w:sz w:val="24"/>
+          <w:szCs w:val="24"/>
+          <w:lang w:val="ru-RU"/>
+        </w:rPr>
+        <w:t xml:space="preserve"> </w:t>
+      </w:r>
+      <w:r>
+        <w:rPr>
+          <w:rFonts w:ascii="Times New Roman" w:hAnsi="Times New Roman" w:cs="Times New Roman"/>
+          <w:sz w:val="24"/>
+          <w:szCs w:val="24"/>
+          <w:lang w:val="ru-RU"/>
+        </w:rPr>
+        <w:t xml:space="preserve">- </w:t>
+      </w:r>
+      <w:r>
+        <w:rPr>
+          <w:rFonts w:ascii="Times New Roman" w:hAnsi="Times New Roman" w:cs="Times New Roman"/>
+          <w:sz w:val="24"/>
+          <w:szCs w:val="24"/>
+          <w:lang w:val="ru-RU"/>
+        </w:rPr>
+        <w:t>000d.bd6c.7d01</w:t>
+      </w:r>
+    </w:p>
+    <w:p>
+      <w:pPr>
+        <w:rPr>
+          <w:rFonts w:ascii="Times New Roman" w:hAnsi="Times New Roman" w:cs="Times New Roman"/>
+          <w:sz w:val="24"/>
+          <w:szCs w:val="24"/>
+          <w:lang w:val="ru-RU"/>
+        </w:rPr>
+      </w:pPr>
+      <w:r>
+        <w:rPr>
+          <w:rFonts w:ascii="Times New Roman" w:hAnsi="Times New Roman" w:cs="Times New Roman"/>
+          <w:b/>
+          <w:bCs/>
+          <w:sz w:val="24"/>
+          <w:szCs w:val="24"/>
+          <w:lang w:val="ru-BY"/>
+        </w:rPr>
+        <w:t xml:space="preserve">3) Какую пропускную способность имеет интерфейс </w:t>
+      </w:r>
+      <w:proofErr w:type="spellStart"/>
+      <w:r>
+        <w:rPr>
+          <w:rFonts w:ascii="Times New Roman" w:hAnsi="Times New Roman" w:cs="Times New Roman"/>
+          <w:b/>
+          <w:bCs/>
+          <w:sz w:val="24"/>
+          <w:szCs w:val="24"/>
+          <w:lang w:val="ru-BY"/>
+        </w:rPr>
+        <w:t>GigabitEthernet</w:t>
+      </w:r>
+      <w:proofErr w:type="spellEnd"/>
+      <w:r>
+        <w:rPr>
+          <w:rFonts w:ascii="Times New Roman" w:hAnsi="Times New Roman" w:cs="Times New Roman"/>
+          <w:b/>
+          <w:bCs/>
+          <w:sz w:val="24"/>
+          <w:szCs w:val="24"/>
+          <w:lang w:val="ru-BY"/>
+        </w:rPr>
+        <w:t xml:space="preserve"> 0/0?</w:t>
+      </w:r>
+      <w:r>
+        <w:rPr>
+          <w:rFonts w:ascii="Times New Roman" w:hAnsi="Times New Roman" w:cs="Times New Roman"/>
+          <w:b/>
+          <w:bCs/>
+          <w:sz w:val="24"/>
+          <w:szCs w:val="24"/>
+          <w:lang w:val="ru-RU"/>
+        </w:rPr>
+        <w:t xml:space="preserve"> </w:t>
+      </w:r>
+      <w:r>
+        <w:rPr>
+          <w:rFonts w:ascii="Times New Roman" w:hAnsi="Times New Roman" w:cs="Times New Roman"/>
+          <w:sz w:val="24"/>
+          <w:szCs w:val="24"/>
+          <w:lang w:val="ru-RU"/>
+        </w:rPr>
+        <w:t xml:space="preserve">- </w:t>
+      </w:r>
+      <w:r>
+        <w:rPr>
+          <w:rFonts w:ascii="Times New Roman" w:hAnsi="Times New Roman" w:cs="Times New Roman"/>
+          <w:sz w:val="24"/>
+          <w:szCs w:val="24"/>
+          <w:lang w:val="ru-RU"/>
+        </w:rPr>
+        <w:t xml:space="preserve">BW 1000000 </w:t>
+      </w:r>
+      <w:proofErr w:type="spellStart"/>
+      <w:r>
+        <w:rPr>
+          <w:rFonts w:ascii="Times New Roman" w:hAnsi="Times New Roman" w:cs="Times New Roman"/>
+          <w:sz w:val="24"/>
+          <w:szCs w:val="24"/>
+          <w:lang w:val="ru-RU"/>
+        </w:rPr>
+        <w:t>Kbit</w:t>
+      </w:r>
+      <w:proofErr w:type="spellEnd"/>
+    </w:p>
+    <w:p>
+      <w:pPr>
+        <w:rPr>
+          <w:rFonts w:ascii="Times New Roman" w:hAnsi="Times New Roman" w:cs="Times New Roman"/>
+          <w:sz w:val="24"/>
+          <w:szCs w:val="24"/>
+          <w:lang w:val="ru-RU"/>
+        </w:rPr>
+      </w:pPr>
+      <w:r>
+        <w:rPr>
+          <w:rFonts w:ascii="Times New Roman" w:hAnsi="Times New Roman" w:cs="Times New Roman"/>
+          <w:sz w:val="24"/>
+          <w:szCs w:val="24"/>
+          <w:lang w:val="ru-RU"/>
+        </w:rPr>
+        <w:t>ШАГ 2</w:t>
+      </w:r>
+    </w:p>
+    <w:p>
+      <w:pPr>
+        <w:rPr>
+          <w:rFonts w:ascii="Times New Roman" w:hAnsi="Times New Roman" w:cs="Times New Roman"/>
+          <w:sz w:val="24"/>
+          <w:szCs w:val="24"/>
+        </w:rPr>
+      </w:pPr>
+      <w:r>
+        <w:rPr>
+          <w:rFonts w:ascii="Times New Roman" w:hAnsi="Times New Roman" w:cs="Times New Roman"/>
+          <w:b/>
+          <w:bCs/>
+          <w:sz w:val="24"/>
+          <w:szCs w:val="24"/>
+          <w:lang w:val="ru-RU"/>
+        </w:rPr>
+        <w:t>a.   Какая команда выводит краткую сводку по текущим интерфейсам, состояния и назначенные им IP-адреса?</w:t>
+      </w:r>
+      <w:r>
+        <w:rPr>
+          <w:rFonts w:ascii="Times New Roman" w:hAnsi="Times New Roman" w:cs="Times New Roman"/>
+          <w:b/>
+          <w:bCs/>
+          <w:sz w:val="24"/>
+          <w:szCs w:val="24"/>
+          <w:lang w:val="ru-RU"/>
+        </w:rPr>
+        <w:t xml:space="preserve"> </w:t>
+      </w:r>
+      <w:r>
+        <w:rPr>
+          <w:rFonts w:ascii="Times New Roman" w:hAnsi="Times New Roman" w:cs="Times New Roman"/>
+          <w:sz w:val="24"/>
+          <w:szCs w:val="24"/>
+          <w:lang w:val="ru-RU"/>
+        </w:rPr>
+        <w:t xml:space="preserve">- </w:t>
+      </w:r>
+      <w:proofErr w:type="spellStart"/>
+      <w:r>
+        <w:rPr>
+          <w:rFonts w:ascii="Times New Roman" w:hAnsi="Times New Roman" w:cs="Times New Roman"/>
+          <w:sz w:val="24"/>
+          <w:szCs w:val="24"/>
+          <w:lang w:val="ru-RU"/>
+        </w:rPr>
+        <w:t>show</w:t>
+      </w:r>
+      <w:proofErr w:type="spellEnd"/>
+      <w:r>
+        <w:rPr>
+          <w:rFonts w:ascii="Times New Roman" w:hAnsi="Times New Roman" w:cs="Times New Roman"/>
+          <w:sz w:val="24"/>
+          <w:szCs w:val="24"/>
+          <w:lang w:val="ru-RU"/>
+        </w:rPr>
+        <w:t xml:space="preserve"> </w:t>
+      </w:r>
+      <w:proofErr w:type="spellStart"/>
+      <w:r>
+        <w:rPr>
+          <w:rFonts w:ascii="Times New Roman" w:hAnsi="Times New Roman" w:cs="Times New Roman"/>
+          <w:sz w:val="24"/>
+          <w:szCs w:val="24"/>
+          <w:lang w:val="ru-RU"/>
+        </w:rPr>
+        <w:t>ip</w:t>
+      </w:r>
+      <w:proofErr w:type="spellEnd"/>
+      <w:r>
+        <w:rPr>
+          <w:rFonts w:ascii="Times New Roman" w:hAnsi="Times New Roman" w:cs="Times New Roman"/>
+          <w:sz w:val="24"/>
+          <w:szCs w:val="24"/>
+          <w:lang w:val="ru-RU"/>
+        </w:rPr>
+        <w:t xml:space="preserve"> </w:t>
+      </w:r>
+      <w:proofErr w:type="spellStart"/>
+      <w:r>
+        <w:rPr>
+          <w:rFonts w:ascii="Times New Roman" w:hAnsi="Times New Roman" w:cs="Times New Roman"/>
+          <w:sz w:val="24"/>
+          <w:szCs w:val="24"/>
+          <w:lang w:val="ru-RU"/>
+        </w:rPr>
+        <w:t>interface</w:t>
+      </w:r>
+      <w:proofErr w:type="spellEnd"/>
+      <w:r>
+        <w:rPr>
+          <w:rFonts w:ascii="Times New Roman" w:hAnsi="Times New Roman" w:cs="Times New Roman"/>
+          <w:sz w:val="24"/>
+          <w:szCs w:val="24"/>
+          <w:lang w:val="ru-RU"/>
+        </w:rPr>
+        <w:t xml:space="preserve"> </w:t>
+      </w:r>
+      <w:proofErr w:type="spellStart"/>
+      <w:r>
+        <w:rPr>
+          <w:rFonts w:ascii="Times New Roman" w:hAnsi="Times New Roman" w:cs="Times New Roman"/>
+          <w:sz w:val="24"/>
+          <w:szCs w:val="24"/>
+          <w:lang w:val="ru-RU"/>
+        </w:rPr>
+        <w:t>brief</w:t>
+      </w:r>
+      <w:proofErr w:type="spellEnd"/>
+    </w:p>
+    <w:p>
+      <w:pPr>
+        <w:rPr>
+          <w:rFonts w:ascii="Times New Roman" w:hAnsi="Times New Roman" w:cs="Times New Roman"/>
+          <w:b/>
+          <w:bCs/>
+          <w:sz w:val="24"/>
+          <w:szCs w:val="24"/>
+          <w:lang w:val="ru-RU"/>
+        </w:rPr>
+      </w:pPr>
+      <w:r>
+        <w:rPr>
+          <w:rFonts w:ascii="Times New Roman" w:hAnsi="Times New Roman" w:cs="Times New Roman"/>
+          <w:b/>
+          <w:bCs/>
+          <w:sz w:val="24"/>
+          <w:szCs w:val="24"/>
+          <w:lang w:val="ru-RU"/>
+        </w:rPr>
+        <w:t>b.   Введите команду на каждом маршрутизаторе и ответьте на следующие вопросы.</w:t>
+      </w:r>
+    </w:p>
+    <w:p>
+      <w:pPr>
+        <w:rPr>
+          <w:rFonts w:ascii="Times New Roman" w:hAnsi="Times New Roman" w:cs="Times New Roman"/>
+          <w:b/>
+          <w:bCs/>
+          <w:sz w:val="24"/>
+          <w:szCs w:val="24"/>
+          <w:lang w:val="ru-RU"/>
+        </w:rPr>
+      </w:pPr>
+      <w:r>
+        <w:rPr>
+          <w:rFonts w:ascii="Times New Roman" w:hAnsi="Times New Roman" w:cs="Times New Roman"/>
+          <w:b/>
+          <w:bCs/>
+          <w:sz w:val="24"/>
+          <w:szCs w:val="24"/>
+          <w:lang w:val="ru-RU"/>
+        </w:rPr>
+        <w:t>1) Сколько последовательных интерфейсов на маршрутизаторах R1 и R2?</w:t>
+      </w:r>
+      <w:r>
+        <w:rPr>
+          <w:rFonts w:ascii="Times New Roman" w:hAnsi="Times New Roman" w:cs="Times New Roman"/>
+          <w:sz w:val="24"/>
+          <w:szCs w:val="24"/>
+          <w:lang w:val="ru-RU"/>
+        </w:rPr>
+        <w:t xml:space="preserve"> – 2 на каждом</w:t>
+      </w:r>
+    </w:p>
+    <w:p>
+      <w:pPr>
+        <w:rPr>
+          <w:rFonts w:ascii="Times New Roman" w:hAnsi="Times New Roman" w:cs="Times New Roman"/>
+          <w:b/>
+          <w:bCs/>
+          <w:sz w:val="24"/>
+          <w:szCs w:val="24"/>
+          <w:lang w:val="ru-RU"/>
+        </w:rPr>
+      </w:pPr>
+      <w:r>
+        <w:rPr>
+          <w:rFonts w:ascii="Times New Roman" w:hAnsi="Times New Roman" w:cs="Times New Roman"/>
+          <w:b/>
+          <w:bCs/>
+          <w:sz w:val="24"/>
+          <w:szCs w:val="24"/>
+          <w:lang w:val="ru-RU"/>
+        </w:rPr>
+        <w:t xml:space="preserve">2) Сколько интерфейсов </w:t>
+      </w:r>
+      <w:proofErr w:type="spellStart"/>
+      <w:r>
+        <w:rPr>
+          <w:rFonts w:ascii="Times New Roman" w:hAnsi="Times New Roman" w:cs="Times New Roman"/>
+          <w:b/>
+          <w:bCs/>
+          <w:sz w:val="24"/>
+          <w:szCs w:val="24"/>
+          <w:lang w:val="ru-RU"/>
+        </w:rPr>
+        <w:t>Ethernet</w:t>
+      </w:r>
+      <w:proofErr w:type="spellEnd"/>
+      <w:r>
+        <w:rPr>
+          <w:rFonts w:ascii="Times New Roman" w:hAnsi="Times New Roman" w:cs="Times New Roman"/>
+          <w:b/>
+          <w:bCs/>
+          <w:sz w:val="24"/>
+          <w:szCs w:val="24"/>
+          <w:lang w:val="ru-RU"/>
+        </w:rPr>
+        <w:t xml:space="preserve"> на маршрутизаторах R1 и R2?</w:t>
+      </w:r>
+      <w:r>
+        <w:rPr>
+          <w:rFonts w:ascii="Times New Roman" w:hAnsi="Times New Roman" w:cs="Times New Roman"/>
+          <w:b/>
+          <w:bCs/>
+          <w:sz w:val="24"/>
+          <w:szCs w:val="24"/>
+          <w:lang w:val="ru-RU"/>
+        </w:rPr>
+        <w:t xml:space="preserve"> </w:t>
+      </w:r>
+      <w:r>
+        <w:rPr>
+          <w:rFonts w:ascii="Times New Roman" w:hAnsi="Times New Roman" w:cs="Times New Roman"/>
+          <w:sz w:val="24"/>
+          <w:szCs w:val="24"/>
+          <w:lang w:val="ru-RU"/>
+        </w:rPr>
+        <w:t xml:space="preserve">– 6 на </w:t>
+      </w:r>
+      <w:r>
+        <w:rPr>
+          <w:rFonts w:ascii="Times New Roman" w:hAnsi="Times New Roman" w:cs="Times New Roman"/>
+          <w:sz w:val="24"/>
+          <w:szCs w:val="24"/>
+          <w:lang w:val="en-US"/>
+        </w:rPr>
+        <w:t>R</w:t>
+      </w:r>
+      <w:r>
+        <w:rPr>
+          <w:rFonts w:ascii="Times New Roman" w:hAnsi="Times New Roman" w:cs="Times New Roman"/>
+          <w:sz w:val="24"/>
+          <w:szCs w:val="24"/>
+          <w:lang w:val="ru-RU"/>
+        </w:rPr>
+        <w:t xml:space="preserve">1 и 2 на </w:t>
+      </w:r>
+      <w:r>
+        <w:rPr>
+          <w:rFonts w:ascii="Times New Roman" w:hAnsi="Times New Roman" w:cs="Times New Roman"/>
+          <w:sz w:val="24"/>
+          <w:szCs w:val="24"/>
+          <w:lang w:val="en-US"/>
+        </w:rPr>
+        <w:t>R</w:t>
+      </w:r>
+      <w:r>
+        <w:rPr>
+          <w:rFonts w:ascii="Times New Roman" w:hAnsi="Times New Roman" w:cs="Times New Roman"/>
+          <w:sz w:val="24"/>
+          <w:szCs w:val="24"/>
+          <w:lang w:val="ru-RU"/>
+        </w:rPr>
+        <w:t>2</w:t>
+      </w:r>
+    </w:p>
+    <w:p>
+      <w:pPr>
+        <w:rPr>
+          <w:rFonts w:ascii="Times New Roman" w:hAnsi="Times New Roman" w:cs="Times New Roman"/>
+          <w:b/>
+          <w:bCs/>
+          <w:sz w:val="24"/>
+          <w:szCs w:val="24"/>
+          <w:lang w:val="ru-RU"/>
+        </w:rPr>
+      </w:pPr>
+      <w:r>
+        <w:rPr>
+          <w:rFonts w:ascii="Times New Roman" w:hAnsi="Times New Roman" w:cs="Times New Roman"/>
+          <w:b/>
+          <w:bCs/>
+          <w:sz w:val="24"/>
+          <w:szCs w:val="24"/>
+          <w:lang w:val="ru-RU"/>
+        </w:rPr>
+        <w:t xml:space="preserve">3) Являются ли все интерфейсы </w:t>
+      </w:r>
+      <w:proofErr w:type="spellStart"/>
+      <w:r>
+        <w:rPr>
+          <w:rFonts w:ascii="Times New Roman" w:hAnsi="Times New Roman" w:cs="Times New Roman"/>
+          <w:b/>
+          <w:bCs/>
+          <w:sz w:val="24"/>
+          <w:szCs w:val="24"/>
+          <w:lang w:val="ru-RU"/>
+        </w:rPr>
+        <w:t>Ethernet</w:t>
+      </w:r>
+      <w:proofErr w:type="spellEnd"/>
+      <w:r>
+        <w:rPr>
+          <w:rFonts w:ascii="Times New Roman" w:hAnsi="Times New Roman" w:cs="Times New Roman"/>
+          <w:b/>
+          <w:bCs/>
+          <w:sz w:val="24"/>
+          <w:szCs w:val="24"/>
+          <w:lang w:val="ru-RU"/>
+        </w:rPr>
+        <w:t xml:space="preserve"> на маршрутизаторе R1 одинаковыми? Если ответ «Нет», объясните различия.</w:t>
+      </w:r>
+      <w:r>
+        <w:rPr>
+          <w:rFonts w:ascii="Times New Roman" w:hAnsi="Times New Roman" w:cs="Times New Roman"/>
+          <w:b/>
+          <w:bCs/>
+          <w:sz w:val="24"/>
+          <w:szCs w:val="24"/>
+          <w:lang w:val="ru-RU"/>
+        </w:rPr>
+        <w:t xml:space="preserve"> </w:t>
+      </w:r>
+      <w:r>
+        <w:rPr>
+          <w:rFonts w:ascii="Times New Roman" w:hAnsi="Times New Roman" w:cs="Times New Roman"/>
+          <w:sz w:val="24"/>
+          <w:szCs w:val="24"/>
+          <w:lang w:val="ru-RU"/>
+        </w:rPr>
+        <w:t xml:space="preserve">– Нет. На </w:t>
+      </w:r>
+      <w:r>
+        <w:rPr>
+          <w:rFonts w:ascii="Times New Roman" w:hAnsi="Times New Roman" w:cs="Times New Roman"/>
+          <w:sz w:val="24"/>
+          <w:szCs w:val="24"/>
+          <w:lang w:val="en-US"/>
+        </w:rPr>
+        <w:t>R</w:t>
+      </w:r>
+      <w:r>
+        <w:rPr>
+          <w:rFonts w:ascii="Times New Roman" w:hAnsi="Times New Roman" w:cs="Times New Roman"/>
+          <w:sz w:val="24"/>
+          <w:szCs w:val="24"/>
+          <w:lang w:val="ru-RU"/>
+        </w:rPr>
+        <w:t xml:space="preserve">1 2 </w:t>
+      </w:r>
+      <w:r>
+        <w:rPr>
+          <w:rFonts w:ascii="Times New Roman" w:hAnsi="Times New Roman" w:cs="Times New Roman"/>
+          <w:sz w:val="24"/>
+          <w:szCs w:val="24"/>
+          <w:lang w:val="en-US"/>
+        </w:rPr>
+        <w:t>Gigabit</w:t>
+      </w:r>
+      <w:r>
+        <w:rPr>
+          <w:rFonts w:ascii="Times New Roman" w:hAnsi="Times New Roman" w:cs="Times New Roman"/>
+          <w:sz w:val="24"/>
+          <w:szCs w:val="24"/>
+          <w:lang w:val="ru-RU"/>
+        </w:rPr>
+        <w:t xml:space="preserve"> интерфейса</w:t>
+      </w:r>
+      <w:r>
+        <w:rPr>
+          <w:rFonts w:ascii="Times New Roman" w:hAnsi="Times New Roman" w:cs="Times New Roman"/>
+          <w:sz w:val="24"/>
+          <w:szCs w:val="24"/>
+          <w:lang w:val="ru-RU"/>
+        </w:rPr>
+        <w:t xml:space="preserve"> (скорость до 1 </w:t>
+      </w:r>
+      <w:r>
+        <w:rPr>
+          <w:rFonts w:ascii="Times New Roman" w:hAnsi="Times New Roman" w:cs="Times New Roman"/>
+          <w:sz w:val="24"/>
+          <w:szCs w:val="24"/>
+          <w:lang w:val="en-US"/>
+        </w:rPr>
+        <w:t>Gbps</w:t>
+      </w:r>
+      <w:r>
+        <w:rPr>
+          <w:rFonts w:ascii="Times New Roman" w:hAnsi="Times New Roman" w:cs="Times New Roman"/>
+          <w:sz w:val="24"/>
+          <w:szCs w:val="24"/>
+          <w:lang w:val="ru-RU"/>
+        </w:rPr>
+        <w:t>)</w:t>
+      </w:r>
+      <w:r>
+        <w:rPr>
+          <w:rFonts w:ascii="Times New Roman" w:hAnsi="Times New Roman" w:cs="Times New Roman"/>
+          <w:sz w:val="24"/>
+          <w:szCs w:val="24"/>
+          <w:lang w:val="ru-RU"/>
+        </w:rPr>
+        <w:t xml:space="preserve"> и 4 </w:t>
+      </w:r>
+      <w:proofErr w:type="spellStart"/>
+      <w:r>
+        <w:rPr>
+          <w:rFonts w:ascii="Times New Roman" w:hAnsi="Times New Roman" w:cs="Times New Roman"/>
+          <w:sz w:val="24"/>
+          <w:szCs w:val="24"/>
+          <w:lang w:val="en-US"/>
+        </w:rPr>
+        <w:t>F</w:t>
+      </w:r>
+      <w:r>
+        <w:rPr>
+          <w:rFonts w:ascii="Times New Roman" w:hAnsi="Times New Roman" w:cs="Times New Roman"/>
+          <w:sz w:val="24"/>
+          <w:szCs w:val="24"/>
+          <w:lang w:val="en-US"/>
+        </w:rPr>
+        <w:t>ast</w:t>
+      </w:r>
+      <w:r>
+        <w:rPr>
+          <w:rFonts w:ascii="Times New Roman" w:hAnsi="Times New Roman" w:cs="Times New Roman"/>
+          <w:sz w:val="24"/>
+          <w:szCs w:val="24"/>
+          <w:lang w:val="en-US"/>
+        </w:rPr>
+        <w:t>E</w:t>
+      </w:r>
+      <w:r>
+        <w:rPr>
+          <w:rFonts w:ascii="Times New Roman" w:hAnsi="Times New Roman" w:cs="Times New Roman"/>
+          <w:sz w:val="24"/>
+          <w:szCs w:val="24"/>
+          <w:lang w:val="en-US"/>
+        </w:rPr>
+        <w:t>thernet</w:t>
+      </w:r>
+      <w:proofErr w:type="spellEnd"/>
+      <w:r>
+        <w:rPr>
+          <w:rFonts w:ascii="Times New Roman" w:hAnsi="Times New Roman" w:cs="Times New Roman"/>
+          <w:sz w:val="24"/>
+          <w:szCs w:val="24"/>
+          <w:lang w:val="ru-RU"/>
+        </w:rPr>
+        <w:t xml:space="preserve"> (скорость до 100 </w:t>
+      </w:r>
+      <w:r>
+        <w:rPr>
+          <w:rFonts w:ascii="Times New Roman" w:hAnsi="Times New Roman" w:cs="Times New Roman"/>
+          <w:sz w:val="24"/>
+          <w:szCs w:val="24"/>
+          <w:lang w:val="en-US"/>
+        </w:rPr>
+        <w:t>Mbps</w:t>
+      </w:r>
+      <w:r>
+        <w:rPr>
+          <w:rFonts w:ascii="Times New Roman" w:hAnsi="Times New Roman" w:cs="Times New Roman"/>
+          <w:sz w:val="24"/>
+          <w:szCs w:val="24"/>
+          <w:lang w:val="ru-RU"/>
+        </w:rPr>
+        <w:t>)</w:t>
+      </w:r>
+      <w:r>
+        <w:rPr>
+          <w:rFonts w:ascii="Times New Roman" w:hAnsi="Times New Roman" w:cs="Times New Roman"/>
+          <w:sz w:val="24"/>
+          <w:szCs w:val="24"/>
+          <w:lang w:val="ru-RU"/>
+        </w:rPr>
+        <w:t>.</w:t>
+      </w:r>
+    </w:p>
+    <w:p>
+      <w:pPr>
+        <w:rPr>
+          <w:rFonts w:ascii="Times New Roman" w:hAnsi="Times New Roman" w:cs="Times New Roman"/>
+          <w:sz w:val="24"/>
+          <w:szCs w:val="24"/>
+          <w:lang w:val="ru-RU"/>
+        </w:rPr>
+      </w:pPr>
+      <w:r>
+        <w:rPr>
+          <w:rFonts w:ascii="Times New Roman" w:hAnsi="Times New Roman" w:cs="Times New Roman"/>
+          <w:sz w:val="24"/>
+          <w:szCs w:val="24"/>
+          <w:lang w:val="ru-RU"/>
+        </w:rPr>
+        <w:t>ШАГ 3</w:t>
+      </w:r>
+    </w:p>
+    <w:p>
+      <w:pPr>
+        <w:rPr>
+          <w:rFonts w:ascii="Times New Roman" w:hAnsi="Times New Roman" w:cs="Times New Roman"/>
+          <w:b/>
+          <w:bCs/>
+          <w:sz w:val="24"/>
+          <w:szCs w:val="24"/>
+          <w:lang w:val="ru-RU"/>
+        </w:rPr>
+      </w:pPr>
+      <w:r>
+        <w:rPr>
+          <w:rFonts w:ascii="Times New Roman" w:hAnsi="Times New Roman" w:cs="Times New Roman"/>
+          <w:b/>
+          <w:bCs/>
+          <w:sz w:val="24"/>
+          <w:szCs w:val="24"/>
+          <w:lang w:val="ru-BY"/>
+        </w:rPr>
+        <w:t>a.   Какая команда показывает содержимое таблицы маршрутизации?</w:t>
+      </w:r>
+      <w:r>
+        <w:rPr>
+          <w:rFonts w:ascii="Times New Roman" w:hAnsi="Times New Roman" w:cs="Times New Roman"/>
+          <w:b/>
+          <w:bCs/>
+          <w:sz w:val="24"/>
+          <w:szCs w:val="24"/>
+          <w:lang w:val="ru-RU"/>
+        </w:rPr>
+        <w:t xml:space="preserve"> </w:t>
+      </w:r>
+      <w:r>
+        <w:rPr>
+          <w:rFonts w:ascii="Times New Roman" w:hAnsi="Times New Roman" w:cs="Times New Roman"/>
+          <w:sz w:val="24"/>
+          <w:szCs w:val="24"/>
+          <w:lang w:val="ru-RU"/>
+        </w:rPr>
+        <w:t xml:space="preserve">– </w:t>
+      </w:r>
+      <w:r>
+        <w:rPr>
+          <w:rFonts w:ascii="Times New Roman" w:hAnsi="Times New Roman" w:cs="Times New Roman"/>
+          <w:sz w:val="24"/>
+          <w:szCs w:val="24"/>
+          <w:lang w:val="en-US"/>
+        </w:rPr>
+        <w:t>show</w:t>
+      </w:r>
+      <w:r>
+        <w:rPr>
+          <w:rFonts w:ascii="Times New Roman" w:hAnsi="Times New Roman" w:cs="Times New Roman"/>
+          <w:sz w:val="24"/>
+          <w:szCs w:val="24"/>
+          <w:lang w:val="ru-RU"/>
+        </w:rPr>
+        <w:t xml:space="preserve"> </w:t>
+      </w:r>
+      <w:proofErr w:type="spellStart"/>
+      <w:r>
+        <w:rPr>
+          <w:rFonts w:ascii="Times New Roman" w:hAnsi="Times New Roman" w:cs="Times New Roman"/>
+          <w:sz w:val="24"/>
+          <w:szCs w:val="24"/>
+          <w:lang w:val="en-US"/>
+        </w:rPr>
+        <w:t>ip</w:t>
+      </w:r>
+      <w:proofErr w:type="spellEnd"/>
+      <w:r>
+        <w:rPr>
+          <w:rFonts w:ascii="Times New Roman" w:hAnsi="Times New Roman" w:cs="Times New Roman"/>
+          <w:sz w:val="24"/>
+          <w:szCs w:val="24"/>
+          <w:lang w:val="ru-RU"/>
+        </w:rPr>
+        <w:t xml:space="preserve"> </w:t>
+      </w:r>
+      <w:r>
+        <w:rPr>
+          <w:rFonts w:ascii="Times New Roman" w:hAnsi="Times New Roman" w:cs="Times New Roman"/>
+          <w:sz w:val="24"/>
+          <w:szCs w:val="24"/>
+          <w:lang w:val="en-US"/>
+        </w:rPr>
+        <w:t>route</w:t>
+      </w:r>
+    </w:p>
+    <w:p>
+      <w:pPr>
+        <w:rPr>
+          <w:rFonts w:ascii="Times New Roman" w:hAnsi="Times New Roman" w:cs="Times New Roman"/>
+          <w:b/>
+          <w:bCs/>
+          <w:sz w:val="24"/>
+          <w:szCs w:val="24"/>
+          <w:lang w:val="ru-BY"/>
+        </w:rPr>
+      </w:pPr>
+      <w:r>
+        <w:rPr>
+          <w:rFonts w:ascii="Times New Roman" w:hAnsi="Times New Roman" w:cs="Times New Roman"/>
+          <w:b/>
+          <w:bCs/>
+          <w:sz w:val="24"/>
+          <w:szCs w:val="24"/>
+          <w:lang w:val="ru-BY"/>
+        </w:rPr>
+        <w:t>b.   Выполните команду на маршрутизаторе R1 и ответьте на следующие вопросы.</w:t>
+      </w:r>
+    </w:p>
+    <w:p>
+      <w:pPr>
+        <w:rPr>
+          <w:rFonts w:ascii="Times New Roman" w:hAnsi="Times New Roman" w:cs="Times New Roman"/>
+          <w:b/>
+          <w:bCs/>
+          <w:sz w:val="24"/>
+          <w:szCs w:val="24"/>
+          <w:lang w:val="ru-RU"/>
+        </w:rPr>
+      </w:pPr>
+      <w:r>
+        <w:rPr>
+          <w:rFonts w:ascii="Times New Roman" w:hAnsi="Times New Roman" w:cs="Times New Roman"/>
+          <w:b/>
+          <w:bCs/>
+          <w:sz w:val="24"/>
+          <w:szCs w:val="24"/>
+          <w:lang w:val="ru-BY"/>
+        </w:rPr>
+        <w:t>1) Сколько в таблице подключенных маршрутов (с кодом C)?</w:t>
+      </w:r>
+      <w:r>
+        <w:rPr>
+          <w:rFonts w:ascii="Times New Roman" w:hAnsi="Times New Roman" w:cs="Times New Roman"/>
+          <w:b/>
+          <w:bCs/>
+          <w:sz w:val="24"/>
+          <w:szCs w:val="24"/>
+          <w:lang w:val="ru-RU"/>
+        </w:rPr>
+        <w:t xml:space="preserve"> </w:t>
+      </w:r>
+      <w:r>
+        <w:rPr>
+          <w:rFonts w:ascii="Times New Roman" w:hAnsi="Times New Roman" w:cs="Times New Roman"/>
+          <w:sz w:val="24"/>
+          <w:szCs w:val="24"/>
+          <w:lang w:val="ru-RU"/>
+        </w:rPr>
+        <w:t>- 1</w:t>
+      </w:r>
+    </w:p>
+    <w:p>
+      <w:pPr>
+        <w:rPr>
+          <w:rFonts w:ascii="Times New Roman" w:hAnsi="Times New Roman" w:cs="Times New Roman"/>
+          <w:b/>
+          <w:bCs/>
+          <w:sz w:val="24"/>
+          <w:szCs w:val="24"/>
+          <w:lang w:val="ru-RU"/>
+        </w:rPr>
+      </w:pPr>
+      <w:r>
+        <w:rPr>
+          <w:rFonts w:ascii="Times New Roman" w:hAnsi="Times New Roman" w:cs="Times New Roman"/>
+          <w:b/>
+          <w:bCs/>
+          <w:sz w:val="24"/>
+          <w:szCs w:val="24"/>
+          <w:lang w:val="ru-BY"/>
+        </w:rPr>
+        <w:t>2) Какой маршрут представлен в списке?</w:t>
+      </w:r>
+      <w:r>
+        <w:rPr>
+          <w:rFonts w:ascii="Times New Roman" w:hAnsi="Times New Roman" w:cs="Times New Roman"/>
+          <w:b/>
+          <w:bCs/>
+          <w:sz w:val="24"/>
+          <w:szCs w:val="24"/>
+          <w:lang w:val="ru-RU"/>
+        </w:rPr>
+        <w:t xml:space="preserve"> </w:t>
+      </w:r>
+      <w:r>
+        <w:rPr>
+          <w:rFonts w:ascii="Times New Roman" w:hAnsi="Times New Roman" w:cs="Times New Roman"/>
+          <w:sz w:val="24"/>
+          <w:szCs w:val="24"/>
+          <w:lang w:val="ru-RU"/>
+        </w:rPr>
+        <w:t xml:space="preserve">- </w:t>
+      </w:r>
+      <w:r>
+        <w:rPr>
+          <w:rFonts w:ascii="Times New Roman" w:hAnsi="Times New Roman" w:cs="Times New Roman"/>
+          <w:sz w:val="24"/>
+          <w:szCs w:val="24"/>
+          <w:lang w:val="ru-RU"/>
+        </w:rPr>
+        <w:t>209.165.200.224/30</w:t>
+      </w:r>
+    </w:p>
+    <w:p>
+      <w:pPr>
+        <w:rPr>
+          <w:rFonts w:ascii="Times New Roman" w:hAnsi="Times New Roman" w:cs="Times New Roman"/>
+          <w:b/>
+          <w:bCs/>
+          <w:sz w:val="24"/>
+          <w:szCs w:val="24"/>
+          <w:lang w:val="ru-RU"/>
+        </w:rPr>
+      </w:pPr>
+      <w:r>
+        <w:rPr>
+          <w:rFonts w:ascii="Times New Roman" w:hAnsi="Times New Roman" w:cs="Times New Roman"/>
+          <w:b/>
+          <w:bCs/>
+          <w:sz w:val="24"/>
+          <w:szCs w:val="24"/>
+          <w:lang w:val="ru-BY"/>
+        </w:rPr>
+        <w:t>3) Каким образом маршрутизатор обрабатывает пакет, предназначенный для сети, которая отсутствует в таблице маршрутизации?</w:t>
+      </w:r>
+      <w:r>
+        <w:rPr>
+          <w:rFonts w:ascii="Times New Roman" w:hAnsi="Times New Roman" w:cs="Times New Roman"/>
+          <w:b/>
+          <w:bCs/>
+          <w:sz w:val="24"/>
+          <w:szCs w:val="24"/>
+          <w:lang w:val="ru-RU"/>
+        </w:rPr>
+        <w:t xml:space="preserve"> </w:t>
+      </w:r>
+      <w:r>
+        <w:rPr>
+          <w:rFonts w:ascii="Times New Roman" w:hAnsi="Times New Roman" w:cs="Times New Roman"/>
+          <w:sz w:val="24"/>
+          <w:szCs w:val="24"/>
+          <w:lang w:val="ru-RU"/>
+        </w:rPr>
+        <w:t>– Пакет будет отброшен.</w:t>
+      </w:r>
+    </w:p>
+    <w:p>
+      <w:pPr>
+        <w:rPr>
+          <w:rFonts w:ascii="Times New Roman" w:hAnsi="Times New Roman" w:cs="Times New Roman"/>
+          <w:sz w:val="24"/>
+          <w:szCs w:val="24"/>
+          <w:lang w:val="ru-RU"/>
+        </w:rPr>
+      </w:pPr>
+      <w:r>
+        <w:rPr>
+          <w:rFonts w:ascii="Times New Roman" w:hAnsi="Times New Roman" w:cs="Times New Roman"/>
+          <w:sz w:val="24"/>
+          <w:szCs w:val="24"/>
+          <w:lang w:val="ru-RU"/>
+        </w:rPr>
+        <w:t>ЧАСТЬ 2</w:t>
+      </w:r>
+    </w:p>
+    <w:p>
+      <w:pPr>
+        <w:rPr>
+          <w:rFonts w:ascii="Times New Roman" w:hAnsi="Times New Roman" w:cs="Times New Roman"/>
+          <w:sz w:val="24"/>
+          <w:szCs w:val="24"/>
+          <w:lang w:val="ru-RU"/>
+        </w:rPr>
+      </w:pPr>
+      <w:r>
+        <w:rPr>
+          <w:rFonts w:ascii="Times New Roman" w:hAnsi="Times New Roman" w:cs="Times New Roman"/>
+          <w:sz w:val="24"/>
+          <w:szCs w:val="24"/>
+          <w:lang w:val="ru-RU"/>
+        </w:rPr>
+        <w:t xml:space="preserve">ШАГ </w:t>
+      </w:r>
+      <w:r>
+        <w:rPr>
+          <w:rFonts w:ascii="Times New Roman" w:hAnsi="Times New Roman" w:cs="Times New Roman"/>
+          <w:sz w:val="24"/>
+          <w:szCs w:val="24"/>
+          <w:lang w:val="ru-RU"/>
+        </w:rPr>
+        <w:t>3</w:t>
+      </w:r>
+    </w:p>
+    <w:p>
+      <w:pPr>
+        <w:rPr>
+          <w:rFonts w:ascii="Times New Roman" w:hAnsi="Times New Roman" w:cs="Times New Roman"/>
+          <w:sz w:val="24"/>
+          <w:szCs w:val="24"/>
+          <w:lang w:val="en-US"/>
+        </w:rPr>
+      </w:pPr>
+      <w:r>
+        <w:rPr>
+          <w:rFonts w:ascii="Times New Roman" w:hAnsi="Times New Roman" w:cs="Times New Roman"/>
+          <w:sz w:val="24"/>
+          <w:szCs w:val="24"/>
+          <w:lang w:val="en-US"/>
+        </w:rPr>
+        <w:t>copy running-config startup-config</w:t>
+      </w:r>
+    </w:p>
+    <w:p>
+      <w:pPr>
+        <w:rPr>
+          <w:rFonts w:ascii="Times New Roman" w:hAnsi="Times New Roman" w:cs="Times New Roman"/>
+          <w:sz w:val="24"/>
+          <w:szCs w:val="24"/>
+          <w:lang w:val="ru-RU"/>
+        </w:rPr>
+      </w:pPr>
+      <w:r>
+        <w:rPr>
+          <w:rFonts w:ascii="Times New Roman" w:hAnsi="Times New Roman" w:cs="Times New Roman"/>
+          <w:sz w:val="24"/>
+          <w:szCs w:val="24"/>
+          <w:lang w:val="ru-RU"/>
+        </w:rPr>
+        <w:t>ЧАСТЬ 3</w:t>
+      </w:r>
+    </w:p>
+    <w:p>
+      <w:pPr>
+        <w:rPr>
+          <w:rFonts w:ascii="Times New Roman" w:hAnsi="Times New Roman" w:cs="Times New Roman"/>
+          <w:sz w:val="24"/>
+          <w:szCs w:val="24"/>
+          <w:lang w:val="ru-RU"/>
+        </w:rPr>
+      </w:pPr>
+      <w:r>
+        <w:rPr>
+          <w:rFonts w:ascii="Times New Roman" w:hAnsi="Times New Roman" w:cs="Times New Roman"/>
+          <w:sz w:val="24"/>
+          <w:szCs w:val="24"/>
+          <w:lang w:val="ru-RU"/>
+        </w:rPr>
+        <w:lastRenderedPageBreak/>
+        <w:t>ШАГ 1</w:t>
+      </w:r>
+    </w:p>
+    <w:p>
+      <w:pPr>
+        <w:rPr>
+          <w:rFonts w:ascii="Times New Roman" w:hAnsi="Times New Roman" w:cs="Times New Roman"/>
+          <w:b/>
+          <w:bCs/>
+          <w:sz w:val="24"/>
+          <w:szCs w:val="24"/>
+          <w:lang w:val="ru-RU"/>
+        </w:rPr>
+      </w:pPr>
+      <w:r>
+        <w:rPr>
+          <w:rFonts w:ascii="Times New Roman" w:hAnsi="Times New Roman" w:cs="Times New Roman"/>
+          <w:b/>
+          <w:bCs/>
+          <w:sz w:val="24"/>
+          <w:szCs w:val="24"/>
+          <w:lang w:val="ru-BY"/>
+        </w:rPr>
+        <w:t>a.   Сколько интерфейсов настроено на маршрутизаторах R1 и R2 и имеют активное состояние (</w:t>
+      </w:r>
+      <w:proofErr w:type="spellStart"/>
+      <w:r>
+        <w:rPr>
+          <w:rFonts w:ascii="Times New Roman" w:hAnsi="Times New Roman" w:cs="Times New Roman"/>
+          <w:b/>
+          <w:bCs/>
+          <w:sz w:val="24"/>
+          <w:szCs w:val="24"/>
+          <w:lang w:val="ru-BY"/>
+        </w:rPr>
+        <w:t>up</w:t>
+      </w:r>
+      <w:proofErr w:type="spellEnd"/>
+      <w:r>
+        <w:rPr>
+          <w:rFonts w:ascii="Times New Roman" w:hAnsi="Times New Roman" w:cs="Times New Roman"/>
+          <w:b/>
+          <w:bCs/>
+          <w:sz w:val="24"/>
+          <w:szCs w:val="24"/>
+          <w:lang w:val="ru-BY"/>
+        </w:rPr>
+        <w:t>)?</w:t>
+      </w:r>
+      <w:r>
+        <w:rPr>
+          <w:rFonts w:ascii="Times New Roman" w:hAnsi="Times New Roman" w:cs="Times New Roman"/>
+          <w:b/>
+          <w:bCs/>
+          <w:sz w:val="24"/>
+          <w:szCs w:val="24"/>
+          <w:lang w:val="ru-RU"/>
+        </w:rPr>
+        <w:t xml:space="preserve"> </w:t>
+      </w:r>
+      <w:r>
+        <w:rPr>
+          <w:rFonts w:ascii="Times New Roman" w:hAnsi="Times New Roman" w:cs="Times New Roman"/>
+          <w:sz w:val="24"/>
+          <w:szCs w:val="24"/>
+          <w:lang w:val="ru-RU"/>
+        </w:rPr>
+        <w:t xml:space="preserve">– 3 на </w:t>
+      </w:r>
+      <w:r>
+        <w:rPr>
+          <w:rFonts w:ascii="Times New Roman" w:hAnsi="Times New Roman" w:cs="Times New Roman"/>
+          <w:sz w:val="24"/>
+          <w:szCs w:val="24"/>
+          <w:lang w:val="en-US"/>
+        </w:rPr>
+        <w:t>R</w:t>
+      </w:r>
+      <w:r>
+        <w:rPr>
+          <w:rFonts w:ascii="Times New Roman" w:hAnsi="Times New Roman" w:cs="Times New Roman"/>
+          <w:sz w:val="24"/>
+          <w:szCs w:val="24"/>
+          <w:lang w:val="ru-RU"/>
+        </w:rPr>
+        <w:t xml:space="preserve">1 и </w:t>
+      </w:r>
+      <w:r>
+        <w:rPr>
+          <w:rFonts w:ascii="Times New Roman" w:hAnsi="Times New Roman" w:cs="Times New Roman"/>
+          <w:sz w:val="24"/>
+          <w:szCs w:val="24"/>
+          <w:lang w:val="ru-RU"/>
+        </w:rPr>
+        <w:t xml:space="preserve">3 на </w:t>
+      </w:r>
+      <w:r>
+        <w:rPr>
+          <w:rFonts w:ascii="Times New Roman" w:hAnsi="Times New Roman" w:cs="Times New Roman"/>
+          <w:sz w:val="24"/>
+          <w:szCs w:val="24"/>
+          <w:lang w:val="en-US"/>
+        </w:rPr>
+        <w:t>R</w:t>
+      </w:r>
+      <w:r>
+        <w:rPr>
+          <w:rFonts w:ascii="Times New Roman" w:hAnsi="Times New Roman" w:cs="Times New Roman"/>
+          <w:sz w:val="24"/>
+          <w:szCs w:val="24"/>
+          <w:lang w:val="ru-RU"/>
+        </w:rPr>
+        <w:t>2.</w:t>
+      </w:r>
+    </w:p>
+    <w:p>
+      <w:pPr>
+        <w:rPr>
+          <w:rFonts w:ascii="Times New Roman" w:hAnsi="Times New Roman" w:cs="Times New Roman"/>
+          <w:b/>
+          <w:bCs/>
+          <w:sz w:val="24"/>
+          <w:szCs w:val="24"/>
+          <w:lang w:val="ru-RU"/>
+        </w:rPr>
+      </w:pPr>
+      <w:r>
+        <w:rPr>
+          <w:rFonts w:ascii="Times New Roman" w:hAnsi="Times New Roman" w:cs="Times New Roman"/>
+          <w:b/>
+          <w:bCs/>
+          <w:sz w:val="24"/>
+          <w:szCs w:val="24"/>
+          <w:lang w:val="ru-BY"/>
+        </w:rPr>
+        <w:t>Какая часть конфигурации интерфейса НЕ отображается в выходных данных команды?</w:t>
+      </w:r>
+      <w:r>
+        <w:rPr>
+          <w:rFonts w:ascii="Times New Roman" w:hAnsi="Times New Roman" w:cs="Times New Roman"/>
+          <w:b/>
+          <w:bCs/>
+          <w:sz w:val="24"/>
+          <w:szCs w:val="24"/>
+          <w:lang w:val="ru-RU"/>
+        </w:rPr>
+        <w:t xml:space="preserve"> </w:t>
+      </w:r>
+      <w:r>
+        <w:rPr>
+          <w:rFonts w:ascii="Times New Roman" w:hAnsi="Times New Roman" w:cs="Times New Roman"/>
+          <w:sz w:val="24"/>
+          <w:szCs w:val="24"/>
+          <w:lang w:val="ru-RU"/>
+        </w:rPr>
+        <w:t xml:space="preserve">– </w:t>
+      </w:r>
+      <w:r>
+        <w:rPr>
+          <w:rFonts w:ascii="Times New Roman" w:hAnsi="Times New Roman" w:cs="Times New Roman"/>
+          <w:sz w:val="24"/>
+          <w:szCs w:val="24"/>
+          <w:lang w:val="ru-RU"/>
+        </w:rPr>
+        <w:t>М</w:t>
+      </w:r>
+      <w:r>
+        <w:rPr>
+          <w:rFonts w:ascii="Times New Roman" w:hAnsi="Times New Roman" w:cs="Times New Roman"/>
+          <w:sz w:val="24"/>
+          <w:szCs w:val="24"/>
+          <w:lang w:val="ru-RU"/>
+        </w:rPr>
+        <w:t>аска подсети</w:t>
+      </w:r>
+      <w:r>
+        <w:rPr>
+          <w:rFonts w:ascii="Times New Roman" w:hAnsi="Times New Roman" w:cs="Times New Roman"/>
+          <w:sz w:val="24"/>
+          <w:szCs w:val="24"/>
+          <w:lang w:val="ru-RU"/>
+        </w:rPr>
+        <w:t>.</w:t>
+      </w:r>
+    </w:p>
+    <w:p>
+      <w:pPr>
+        <w:rPr>
+          <w:rFonts w:ascii="Times New Roman" w:hAnsi="Times New Roman" w:cs="Times New Roman"/>
+          <w:b/>
+          <w:bCs/>
+          <w:sz w:val="24"/>
+          <w:szCs w:val="24"/>
+          <w:lang w:val="en-US"/>
+        </w:rPr>
+      </w:pPr>
+      <w:r>
+        <w:rPr>
+          <w:rFonts w:ascii="Times New Roman" w:hAnsi="Times New Roman" w:cs="Times New Roman"/>
+          <w:b/>
+          <w:bCs/>
+          <w:sz w:val="24"/>
+          <w:szCs w:val="24"/>
+          <w:lang w:val="ru-BY"/>
+        </w:rPr>
+        <w:t>С помощью каких команд можно проверить эту часть конфигурации?</w:t>
+      </w:r>
+      <w:r>
+        <w:rPr>
+          <w:rFonts w:ascii="Times New Roman" w:hAnsi="Times New Roman" w:cs="Times New Roman"/>
+          <w:b/>
+          <w:bCs/>
+          <w:sz w:val="24"/>
+          <w:szCs w:val="24"/>
+          <w:lang w:val="ru-RU"/>
+        </w:rPr>
+        <w:t xml:space="preserve"> </w:t>
+      </w:r>
+      <w:r>
+        <w:rPr>
+          <w:rFonts w:ascii="Times New Roman" w:hAnsi="Times New Roman" w:cs="Times New Roman"/>
+          <w:sz w:val="24"/>
+          <w:szCs w:val="24"/>
+          <w:lang w:val="ru-RU"/>
+        </w:rPr>
+        <w:t xml:space="preserve">- </w:t>
+      </w:r>
+      <w:proofErr w:type="spellStart"/>
+      <w:r>
+        <w:rPr>
+          <w:rFonts w:ascii="Times New Roman" w:hAnsi="Times New Roman" w:cs="Times New Roman"/>
+          <w:sz w:val="24"/>
+          <w:szCs w:val="24"/>
+          <w:lang w:val="ru-RU"/>
+        </w:rPr>
+        <w:t>show</w:t>
+      </w:r>
+      <w:proofErr w:type="spellEnd"/>
+      <w:r>
+        <w:rPr>
+          <w:rFonts w:ascii="Times New Roman" w:hAnsi="Times New Roman" w:cs="Times New Roman"/>
+          <w:sz w:val="24"/>
+          <w:szCs w:val="24"/>
+          <w:lang w:val="ru-RU"/>
+        </w:rPr>
+        <w:t xml:space="preserve"> </w:t>
+      </w:r>
+      <w:proofErr w:type="spellStart"/>
+      <w:r>
+        <w:rPr>
+          <w:rFonts w:ascii="Times New Roman" w:hAnsi="Times New Roman" w:cs="Times New Roman"/>
+          <w:sz w:val="24"/>
+          <w:szCs w:val="24"/>
+          <w:lang w:val="ru-RU"/>
+        </w:rPr>
+        <w:t>interfaces</w:t>
+      </w:r>
+      <w:proofErr w:type="spellEnd"/>
+    </w:p>
+    <w:p>
+      <w:pPr>
+        <w:rPr>
+          <w:rFonts w:ascii="Times New Roman" w:hAnsi="Times New Roman" w:cs="Times New Roman"/>
+          <w:b/>
+          <w:bCs/>
+          <w:sz w:val="24"/>
+          <w:szCs w:val="24"/>
+          <w:lang w:val="ru-RU"/>
+        </w:rPr>
+      </w:pPr>
+      <w:r>
+        <w:rPr>
+          <w:rFonts w:ascii="Times New Roman" w:hAnsi="Times New Roman" w:cs="Times New Roman"/>
+          <w:b/>
+          <w:bCs/>
+          <w:sz w:val="24"/>
+          <w:szCs w:val="24"/>
+          <w:lang w:val="ru-BY"/>
+        </w:rPr>
+        <w:t>b.   1) Сколько подключенных маршрутов (код C) показано на каждом маршрутизаторе?</w:t>
+      </w:r>
+      <w:r>
+        <w:rPr>
+          <w:rFonts w:ascii="Times New Roman" w:hAnsi="Times New Roman" w:cs="Times New Roman"/>
+          <w:b/>
+          <w:bCs/>
+          <w:sz w:val="24"/>
+          <w:szCs w:val="24"/>
+          <w:lang w:val="ru-RU"/>
+        </w:rPr>
+        <w:t xml:space="preserve"> </w:t>
+      </w:r>
+      <w:r>
+        <w:rPr>
+          <w:rFonts w:ascii="Times New Roman" w:hAnsi="Times New Roman" w:cs="Times New Roman"/>
+          <w:sz w:val="24"/>
+          <w:szCs w:val="24"/>
+          <w:lang w:val="ru-RU"/>
+        </w:rPr>
+        <w:t xml:space="preserve">– На </w:t>
+      </w:r>
+      <w:r>
+        <w:rPr>
+          <w:rFonts w:ascii="Times New Roman" w:hAnsi="Times New Roman" w:cs="Times New Roman"/>
+          <w:sz w:val="24"/>
+          <w:szCs w:val="24"/>
+          <w:lang w:val="en-US"/>
+        </w:rPr>
+        <w:t>R</w:t>
+      </w:r>
+      <w:r>
+        <w:rPr>
+          <w:rFonts w:ascii="Times New Roman" w:hAnsi="Times New Roman" w:cs="Times New Roman"/>
+          <w:sz w:val="24"/>
+          <w:szCs w:val="24"/>
+          <w:lang w:val="ru-RU"/>
+        </w:rPr>
+        <w:t xml:space="preserve">1 - 3, на </w:t>
+      </w:r>
+      <w:r>
+        <w:rPr>
+          <w:rFonts w:ascii="Times New Roman" w:hAnsi="Times New Roman" w:cs="Times New Roman"/>
+          <w:sz w:val="24"/>
+          <w:szCs w:val="24"/>
+          <w:lang w:val="en-US"/>
+        </w:rPr>
+        <w:t>R</w:t>
+      </w:r>
+      <w:r>
+        <w:rPr>
+          <w:rFonts w:ascii="Times New Roman" w:hAnsi="Times New Roman" w:cs="Times New Roman"/>
+          <w:sz w:val="24"/>
+          <w:szCs w:val="24"/>
+          <w:lang w:val="ru-RU"/>
+        </w:rPr>
+        <w:t xml:space="preserve">2 </w:t>
+      </w:r>
+      <w:r>
+        <w:rPr>
+          <w:rFonts w:ascii="Times New Roman" w:hAnsi="Times New Roman" w:cs="Times New Roman"/>
+          <w:sz w:val="24"/>
+          <w:szCs w:val="24"/>
+          <w:lang w:val="ru-RU"/>
+        </w:rPr>
+        <w:t>–</w:t>
+      </w:r>
+      <w:r>
+        <w:rPr>
+          <w:rFonts w:ascii="Times New Roman" w:hAnsi="Times New Roman" w:cs="Times New Roman"/>
+          <w:sz w:val="24"/>
+          <w:szCs w:val="24"/>
+          <w:lang w:val="ru-RU"/>
+        </w:rPr>
+        <w:t xml:space="preserve"> 3</w:t>
+      </w:r>
+      <w:r>
+        <w:rPr>
+          <w:rFonts w:ascii="Times New Roman" w:hAnsi="Times New Roman" w:cs="Times New Roman"/>
+          <w:sz w:val="24"/>
+          <w:szCs w:val="24"/>
+          <w:lang w:val="ru-RU"/>
+        </w:rPr>
+        <w:t>.</w:t>
+      </w:r>
+    </w:p>
+    <w:p>
+      <w:pPr>
+        <w:rPr>
+          <w:rFonts w:ascii="Times New Roman" w:hAnsi="Times New Roman" w:cs="Times New Roman"/>
+          <w:b/>
+          <w:bCs/>
+          <w:sz w:val="24"/>
+          <w:szCs w:val="24"/>
+          <w:lang w:val="ru-RU"/>
+        </w:rPr>
+      </w:pPr>
+      <w:r>
+        <w:rPr>
+          <w:rFonts w:ascii="Times New Roman" w:hAnsi="Times New Roman" w:cs="Times New Roman"/>
+          <w:b/>
+          <w:bCs/>
+          <w:sz w:val="24"/>
+          <w:szCs w:val="24"/>
+          <w:lang w:val="ru-BY"/>
+        </w:rPr>
+        <w:t>2) Сколько маршрутов EIGRP (код D ) показано на каждом маршрутизаторе?</w:t>
+      </w:r>
+      <w:r>
+        <w:rPr>
+          <w:rFonts w:ascii="Times New Roman" w:hAnsi="Times New Roman" w:cs="Times New Roman"/>
+          <w:b/>
+          <w:bCs/>
+          <w:sz w:val="24"/>
+          <w:szCs w:val="24"/>
+          <w:lang w:val="ru-RU"/>
+        </w:rPr>
+        <w:t xml:space="preserve"> </w:t>
+      </w:r>
+      <w:r>
+        <w:rPr>
+          <w:rFonts w:ascii="Times New Roman" w:hAnsi="Times New Roman" w:cs="Times New Roman"/>
+          <w:sz w:val="24"/>
+          <w:szCs w:val="24"/>
+          <w:lang w:val="ru-RU"/>
+        </w:rPr>
+        <w:t xml:space="preserve">– На </w:t>
+      </w:r>
+      <w:r>
+        <w:rPr>
+          <w:rFonts w:ascii="Times New Roman" w:hAnsi="Times New Roman" w:cs="Times New Roman"/>
+          <w:sz w:val="24"/>
+          <w:szCs w:val="24"/>
+          <w:lang w:val="en-US"/>
+        </w:rPr>
+        <w:t>R</w:t>
+      </w:r>
+      <w:r>
+        <w:rPr>
+          <w:rFonts w:ascii="Times New Roman" w:hAnsi="Times New Roman" w:cs="Times New Roman"/>
+          <w:sz w:val="24"/>
+          <w:szCs w:val="24"/>
+          <w:lang w:val="ru-RU"/>
+        </w:rPr>
+        <w:t xml:space="preserve">1 - </w:t>
+      </w:r>
+      <w:r>
+        <w:rPr>
+          <w:rFonts w:ascii="Times New Roman" w:hAnsi="Times New Roman" w:cs="Times New Roman"/>
+          <w:sz w:val="24"/>
+          <w:szCs w:val="24"/>
+          <w:lang w:val="ru-RU"/>
+        </w:rPr>
+        <w:t>2</w:t>
+      </w:r>
+      <w:r>
+        <w:rPr>
+          <w:rFonts w:ascii="Times New Roman" w:hAnsi="Times New Roman" w:cs="Times New Roman"/>
+          <w:sz w:val="24"/>
+          <w:szCs w:val="24"/>
+          <w:lang w:val="ru-RU"/>
+        </w:rPr>
+        <w:t xml:space="preserve">, на </w:t>
+      </w:r>
+      <w:r>
+        <w:rPr>
+          <w:rFonts w:ascii="Times New Roman" w:hAnsi="Times New Roman" w:cs="Times New Roman"/>
+          <w:sz w:val="24"/>
+          <w:szCs w:val="24"/>
+          <w:lang w:val="en-US"/>
+        </w:rPr>
+        <w:t>R</w:t>
+      </w:r>
+      <w:r>
+        <w:rPr>
+          <w:rFonts w:ascii="Times New Roman" w:hAnsi="Times New Roman" w:cs="Times New Roman"/>
+          <w:sz w:val="24"/>
+          <w:szCs w:val="24"/>
+          <w:lang w:val="ru-RU"/>
+        </w:rPr>
+        <w:t xml:space="preserve">2 </w:t>
+      </w:r>
+      <w:r>
+        <w:rPr>
+          <w:rFonts w:ascii="Times New Roman" w:hAnsi="Times New Roman" w:cs="Times New Roman"/>
+          <w:sz w:val="24"/>
+          <w:szCs w:val="24"/>
+          <w:lang w:val="ru-RU"/>
+        </w:rPr>
+        <w:t xml:space="preserve">– </w:t>
+      </w:r>
+      <w:r>
+        <w:rPr>
+          <w:rFonts w:ascii="Times New Roman" w:hAnsi="Times New Roman" w:cs="Times New Roman"/>
+          <w:sz w:val="24"/>
+          <w:szCs w:val="24"/>
+          <w:lang w:val="ru-RU"/>
+        </w:rPr>
+        <w:t xml:space="preserve">2 (+ 2 </w:t>
+      </w:r>
+      <w:r>
+        <w:rPr>
+          <w:rFonts w:ascii="Times New Roman" w:hAnsi="Times New Roman" w:cs="Times New Roman"/>
+          <w:sz w:val="24"/>
+          <w:szCs w:val="24"/>
+          <w:lang w:val="ru-RU"/>
+        </w:rPr>
+        <w:t xml:space="preserve">служебных </w:t>
+      </w:r>
+      <w:r>
+        <w:rPr>
+          <w:rFonts w:ascii="Times New Roman" w:hAnsi="Times New Roman" w:cs="Times New Roman"/>
+          <w:sz w:val="24"/>
+          <w:szCs w:val="24"/>
+          <w:lang w:val="ru-RU"/>
+        </w:rPr>
+        <w:t>созданы автоматически)</w:t>
+      </w:r>
+      <w:r>
+        <w:rPr>
+          <w:rFonts w:ascii="Times New Roman" w:hAnsi="Times New Roman" w:cs="Times New Roman"/>
+          <w:sz w:val="24"/>
+          <w:szCs w:val="24"/>
+          <w:lang w:val="ru-RU"/>
+        </w:rPr>
+        <w:t>.</w:t>
+      </w:r>
+    </w:p>
+    <w:p>
+      <w:pPr>
+        <w:rPr>
+          <w:rFonts w:ascii="Times New Roman" w:hAnsi="Times New Roman" w:cs="Times New Roman"/>
+          <w:b/>
+          <w:bCs/>
+          <w:sz w:val="24"/>
+          <w:szCs w:val="24"/>
+          <w:lang w:val="ru-RU"/>
+        </w:rPr>
+      </w:pPr>
+      <w:r>
+        <w:rPr>
+          <w:rFonts w:ascii="Times New Roman" w:hAnsi="Times New Roman" w:cs="Times New Roman"/>
+          <w:b/>
+          <w:bCs/>
+          <w:sz w:val="24"/>
+          <w:szCs w:val="24"/>
+          <w:lang w:val="ru-BY"/>
+        </w:rPr>
+        <w:t>3) Если маршрутизатор содержит данные обо всех маршрутах в сети, тогда количество прямых маршрутов и динамически полученных маршрутов (EIGRP) должно равняться общему количеству локальных и глобальных сетей. Сколько локальных и глобальных сетей есть в топологии?</w:t>
+      </w:r>
+      <w:r>
+        <w:rPr>
+          <w:rFonts w:ascii="Times New Roman" w:hAnsi="Times New Roman" w:cs="Times New Roman"/>
+          <w:b/>
+          <w:bCs/>
+          <w:sz w:val="24"/>
+          <w:szCs w:val="24"/>
+          <w:lang w:val="ru-RU"/>
+        </w:rPr>
+        <w:t xml:space="preserve"> </w:t>
+      </w:r>
+      <w:r>
+        <w:rPr>
+          <w:rFonts w:ascii="Times New Roman" w:hAnsi="Times New Roman" w:cs="Times New Roman"/>
+          <w:sz w:val="24"/>
+          <w:szCs w:val="24"/>
+          <w:lang w:val="ru-RU"/>
+        </w:rPr>
+        <w:t>–</w:t>
+      </w:r>
+      <w:r>
+        <w:rPr>
+          <w:rFonts w:ascii="Times New Roman" w:hAnsi="Times New Roman" w:cs="Times New Roman"/>
+          <w:sz w:val="24"/>
+          <w:szCs w:val="24"/>
+          <w:lang w:val="ru-RU"/>
+        </w:rPr>
+        <w:t xml:space="preserve"> 5</w:t>
+      </w:r>
+      <w:r>
+        <w:rPr>
+          <w:rFonts w:ascii="Times New Roman" w:hAnsi="Times New Roman" w:cs="Times New Roman"/>
+          <w:sz w:val="24"/>
+          <w:szCs w:val="24"/>
+          <w:lang w:val="ru-RU"/>
+        </w:rPr>
+        <w:t>.</w:t>
+      </w:r>
+    </w:p>
+    <w:p>
+      <w:pPr>
+        <w:pBdr>
+          <w:bottom w:val="single" w:sz="6" w:space="1" w:color="auto"/>
+        </w:pBdr>
+        <w:rPr>
+          <w:rFonts w:ascii="Times New Roman" w:hAnsi="Times New Roman" w:cs="Times New Roman"/>
+          <w:sz w:val="24"/>
+          <w:szCs w:val="24"/>
+          <w:lang w:val="en-US"/>
+        </w:rPr>
+      </w:pPr>
+      <w:r>
+        <w:rPr>
+          <w:rFonts w:ascii="Times New Roman" w:hAnsi="Times New Roman" w:cs="Times New Roman"/>
+          <w:b/>
+          <w:bCs/>
+          <w:sz w:val="24"/>
+          <w:szCs w:val="24"/>
+          <w:lang w:val="ru-BY"/>
+        </w:rPr>
+        <w:t>4) Соответствует ли это число количеству маршрутов C и D, показанных в таблице маршрутизации?</w:t>
+      </w:r>
+      <w:r>
+        <w:rPr>
+          <w:rFonts w:ascii="Times New Roman" w:hAnsi="Times New Roman" w:cs="Times New Roman"/>
+          <w:b/>
+          <w:bCs/>
+          <w:sz w:val="24"/>
+          <w:szCs w:val="24"/>
+          <w:lang w:val="ru-RU"/>
+        </w:rPr>
+        <w:t xml:space="preserve"> </w:t>
+      </w:r>
+      <w:r>
+        <w:rPr>
+          <w:rFonts w:ascii="Times New Roman" w:hAnsi="Times New Roman" w:cs="Times New Roman"/>
+          <w:sz w:val="24"/>
+          <w:szCs w:val="24"/>
+          <w:lang w:val="ru-RU"/>
+        </w:rPr>
+        <w:t>– Да.</w:t>
+      </w:r>
+    </w:p>
+    <w:p>
+      <w:pPr>
+        <w:rPr>
+          <w:rFonts w:ascii="Times New Roman" w:hAnsi="Times New Roman" w:cs="Times New Roman"/>
+          <w:b/>
+          <w:bCs/>
+          <w:sz w:val="24"/>
+          <w:szCs w:val="24"/>
+          <w:lang w:val="en-US"/>
+        </w:rPr>
+      </w:pPr>
       <w:bookmarkStart w:id="0" w:name="_GoBack"/>
       <w:bookmarkEnd w:id="0"/>
+    </w:p>
+    <w:p>
+      <w:pPr>
+        <w:rPr>
+          <w:rFonts w:ascii="Times New Roman" w:hAnsi="Times New Roman" w:cs="Times New Roman"/>
+          <w:sz w:val="24"/>
+          <w:szCs w:val="24"/>
+          <w:lang w:val="en-US"/>
+        </w:rPr>
+      </w:pPr>
     </w:p>
     <w:sectPr>
       <w:pgSz w:w="11906" w:h="16838"/>
@@ -780,6 +5125,103 @@
     </w:sectPr>
   </w:body>
 </w:document>
+</file>
+
+<file path=word/numbering.xml><?xml version="1.0" encoding="utf-8"?>
+<w:numbering xmlns:wpc="http://schemas.microsoft.com/office/word/2010/wordprocessingCanvas" xmlns:cx="http://schemas.microsoft.com/office/drawing/2014/chartex" xmlns:cx1="http://schemas.microsoft.com/office/drawing/2015/9/8/chartex" xmlns:cx2="http://schemas.microsoft.com/office/drawing/2015/10/21/chartex" xmlns:cx3="http://schemas.microsoft.com/office/drawing/2016/5/9/chartex" xmlns:cx4="http://schemas.microsoft.com/office/drawing/2016/5/10/chartex" xmlns:cx5="http://schemas.microsoft.com/office/drawing/2016/5/11/chartex" xmlns:cx6="http://schemas.microsoft.com/office/drawing/2016/5/12/chartex" xmlns:cx7="http://schemas.microsoft.com/office/drawing/2016/5/13/chartex" xmlns:cx8="http://schemas.microsoft.com/office/drawing/2016/5/14/chartex" xmlns:mc="http://schemas.openxmlformats.org/markup-compatibility/2006" xmlns:aink="http://schemas.microsoft.com/office/drawing/2016/ink" xmlns:am3d="http://schemas.microsoft.com/office/drawing/2017/model3d" xmlns:o="urn:schemas-microsoft-com:office:office" xmlns:r="http://schemas.openxmlformats.org/officeDocument/2006/relationships" xmlns:m="http://schemas.openxmlformats.org/officeDocument/2006/math" xmlns:v="urn:schemas-microsoft-com:vml" xmlns:wp14="http://schemas.microsoft.com/office/word/2010/wordprocessingDrawing" xmlns:wp="http://schemas.openxmlformats.org/drawingml/2006/wordprocessingDrawing" xmlns:w10="urn:schemas-microsoft-com:office:word" xmlns:w="http://schemas.openxmlformats.org/wordprocessingml/2006/main" xmlns:w14="http://schemas.microsoft.com/office/word/2010/wordml" xmlns:w15="http://schemas.microsoft.com/office/word/2012/wordml" xmlns:w16cex="http://schemas.microsoft.com/office/word/2018/wordml/cex" xmlns:w16cid="http://schemas.microsoft.com/office/word/2016/wordml/cid" xmlns:w16="http://schemas.microsoft.com/office/word/2018/wordml" xmlns:w16se="http://schemas.microsoft.com/office/word/2015/wordml/symex" xmlns:wpg="http://schemas.microsoft.com/office/word/2010/wordprocessingGroup" xmlns:wpi="http://schemas.microsoft.com/office/word/2010/wordprocessingInk" xmlns:wne="http://schemas.microsoft.com/office/word/2006/wordml" xmlns:wps="http://schemas.microsoft.com/office/word/2010/wordprocessingShape" mc:Ignorable="w14 w15 w16se w16cid w16 w16cex wp14">
+  <w:abstractNum w:abstractNumId="0" w15:restartNumberingAfterBreak="0">
+    <w:nsid w:val="75F457BB"/>
+    <w:multiLevelType w:val="hybridMultilevel"/>
+    <w:tmpl w:val="198435B6"/>
+    <w:lvl w:ilvl="0" w:tplc="04190001">
+      <w:start w:val="1"/>
+      <w:numFmt w:val="bullet"/>
+      <w:lvlText w:val=""/>
+      <w:lvlJc w:val="left"/>
+      <w:pPr>
+        <w:ind w:left="720" w:hanging="360"/>
+      </w:pPr>
+      <w:rPr>
+        <w:rFonts w:ascii="Symbol" w:hAnsi="Symbol" w:hint="default"/>
+      </w:rPr>
+    </w:lvl>
+    <w:lvl w:ilvl="1" w:tplc="04190019" w:tentative="1">
+      <w:start w:val="1"/>
+      <w:numFmt w:val="lowerLetter"/>
+      <w:lvlText w:val="%2."/>
+      <w:lvlJc w:val="left"/>
+      <w:pPr>
+        <w:ind w:left="1440" w:hanging="360"/>
+      </w:pPr>
+    </w:lvl>
+    <w:lvl w:ilvl="2" w:tplc="0419001B" w:tentative="1">
+      <w:start w:val="1"/>
+      <w:numFmt w:val="lowerRoman"/>
+      <w:lvlText w:val="%3."/>
+      <w:lvlJc w:val="right"/>
+      <w:pPr>
+        <w:ind w:left="2160" w:hanging="180"/>
+      </w:pPr>
+    </w:lvl>
+    <w:lvl w:ilvl="3" w:tplc="0419000F" w:tentative="1">
+      <w:start w:val="1"/>
+      <w:numFmt w:val="decimal"/>
+      <w:lvlText w:val="%4."/>
+      <w:lvlJc w:val="left"/>
+      <w:pPr>
+        <w:ind w:left="2880" w:hanging="360"/>
+      </w:pPr>
+    </w:lvl>
+    <w:lvl w:ilvl="4" w:tplc="04190019" w:tentative="1">
+      <w:start w:val="1"/>
+      <w:numFmt w:val="lowerLetter"/>
+      <w:lvlText w:val="%5."/>
+      <w:lvlJc w:val="left"/>
+      <w:pPr>
+        <w:ind w:left="3600" w:hanging="360"/>
+      </w:pPr>
+    </w:lvl>
+    <w:lvl w:ilvl="5" w:tplc="0419001B" w:tentative="1">
+      <w:start w:val="1"/>
+      <w:numFmt w:val="lowerRoman"/>
+      <w:lvlText w:val="%6."/>
+      <w:lvlJc w:val="right"/>
+      <w:pPr>
+        <w:ind w:left="4320" w:hanging="180"/>
+      </w:pPr>
+    </w:lvl>
+    <w:lvl w:ilvl="6" w:tplc="0419000F" w:tentative="1">
+      <w:start w:val="1"/>
+      <w:numFmt w:val="decimal"/>
+      <w:lvlText w:val="%7."/>
+      <w:lvlJc w:val="left"/>
+      <w:pPr>
+        <w:ind w:left="5040" w:hanging="360"/>
+      </w:pPr>
+    </w:lvl>
+    <w:lvl w:ilvl="7" w:tplc="04190019" w:tentative="1">
+      <w:start w:val="1"/>
+      <w:numFmt w:val="lowerLetter"/>
+      <w:lvlText w:val="%8."/>
+      <w:lvlJc w:val="left"/>
+      <w:pPr>
+        <w:ind w:left="5760" w:hanging="360"/>
+      </w:pPr>
+    </w:lvl>
+    <w:lvl w:ilvl="8" w:tplc="0419001B" w:tentative="1">
+      <w:start w:val="1"/>
+      <w:numFmt w:val="lowerRoman"/>
+      <w:lvlText w:val="%9."/>
+      <w:lvlJc w:val="right"/>
+      <w:pPr>
+        <w:ind w:left="6480" w:hanging="180"/>
+      </w:pPr>
+    </w:lvl>
+  </w:abstractNum>
+  <w:num w:numId="1">
+    <w:abstractNumId w:val="0"/>
+  </w:num>
+</w:numbering>
 </file>
 
 <file path=word/styles.xml><?xml version="1.0" encoding="utf-8"?>
@@ -1227,6 +5669,17 @@
       </w:tblBorders>
     </w:tblPr>
   </w:style>
+  <w:style w:type="paragraph" w:styleId="a4">
+    <w:name w:val="List Paragraph"/>
+    <w:basedOn w:val="a"/>
+    <w:uiPriority w:val="34"/>
+    <w:qFormat/>
+    <w:rsid w:val="00291CB7"/>
+    <w:pPr>
+      <w:ind w:left="720"/>
+      <w:contextualSpacing/>
+    </w:pPr>
+  </w:style>
 </w:styles>
 </file>
 
@@ -1523,4 +5976,16 @@
     </a:ext>
   </a:extLst>
 </a:theme>
+</file>
+
+<file path=customXml/item1.xml><?xml version="1.0" encoding="utf-8"?>
+<b:Sources xmlns:b="http://schemas.openxmlformats.org/officeDocument/2006/bibliography" xmlns="http://schemas.openxmlformats.org/officeDocument/2006/bibliography" SelectedStyle="\APASixthEditionOfficeOnline.xsl" StyleName="APA" Version="6"/>
+</file>
+
+<file path=customXml/itemProps1.xml><?xml version="1.0" encoding="utf-8"?>
+<ds:datastoreItem xmlns:ds="http://schemas.openxmlformats.org/officeDocument/2006/customXml" ds:itemID="{0187BB93-8AFE-4F26-864B-69B73EE002FD}">
+  <ds:schemaRefs>
+    <ds:schemaRef ds:uri="http://schemas.openxmlformats.org/officeDocument/2006/bibliography"/>
+  </ds:schemaRefs>
+</ds:datastoreItem>
 </file>
</xml_diff>